<commit_message>
added flowchart and DFD
</commit_message>
<xml_diff>
--- a/Proposal/Proposal.docx
+++ b/Proposal/Proposal.docx
@@ -565,7 +565,14 @@
           <w:rFonts w:cs="Times New Roman"/>
           <w:szCs w:val="24"/>
         </w:rPr>
-        <w:t>April 27, 2024</w:t>
+        <w:t>May 2</w:t>
+      </w:r>
+      <w:r>
+        <w:rPr>
+          <w:rFonts w:cs="Times New Roman"/>
+          <w:szCs w:val="24"/>
+        </w:rPr>
+        <w:t>, 2024</w:t>
       </w:r>
       <w:r>
         <w:br w:type="page"/>
@@ -578,7 +585,7 @@
         <w:jc w:val="center"/>
       </w:pPr>
       <w:bookmarkStart w:id="0" w:name="_Toc165057827"/>
-      <w:bookmarkStart w:id="1" w:name="_Toc165205083"/>
+      <w:bookmarkStart w:id="1" w:name="_Toc165490815"/>
       <w:r>
         <w:lastRenderedPageBreak/>
         <w:t>Project</w:t>
@@ -595,43 +602,38 @@
         <w:jc w:val="both"/>
       </w:pPr>
       <w:r>
-        <w:t xml:space="preserve">In short, </w:t>
+        <w:t>In short, o</w:t>
+      </w:r>
+      <w:r>
+        <w:t>ur program “Patient Record System” will assist in easier man</w:t>
+      </w:r>
+      <w:r>
+        <w:t>agement of Patient’s record using a computer</w:t>
+      </w:r>
+      <w:r>
+        <w:t xml:space="preserve"> system. This program will allow the user to add new patient with thei</w:t>
+      </w:r>
+      <w:r>
+        <w:t>r details which are their name</w:t>
+      </w:r>
+      <w:r>
+        <w:t>,</w:t>
+      </w:r>
+      <w:r>
+        <w:t xml:space="preserve"> address,</w:t>
+      </w:r>
+      <w:r>
+        <w:t xml:space="preserve"> disease, age, sex, severity and prescribed medicine</w:t>
+      </w:r>
+      <w:r>
+        <w:t xml:space="preserve"> and the program will automatically assign the patient with </w:t>
       </w:r>
       <w:proofErr w:type="gramStart"/>
       <w:r>
-        <w:t>Our</w:t>
+        <w:t>an</w:t>
       </w:r>
       <w:proofErr w:type="gramEnd"/>
       <w:r>
-        <w:t xml:space="preserve"> program “Patient Record System” will assist in easier man</w:t>
-      </w:r>
-      <w:r>
-        <w:t>agement of Patient’s record in using a computer</w:t>
-      </w:r>
-      <w:r>
-        <w:t xml:space="preserve"> system. This program will allow the user to add new patient with thei</w:t>
-      </w:r>
-      <w:r>
-        <w:t>r details which are their name</w:t>
-      </w:r>
-      <w:r>
-        <w:t>,</w:t>
-      </w:r>
-      <w:r>
-        <w:t xml:space="preserve"> address,</w:t>
-      </w:r>
-      <w:r>
-        <w:t xml:space="preserve"> disease, age, sex, severity and prescribed medicine</w:t>
-      </w:r>
-      <w:r>
-        <w:t xml:space="preserve"> and the program will automatically assign the patient with </w:t>
-      </w:r>
-      <w:proofErr w:type="gramStart"/>
-      <w:r>
-        <w:t>an</w:t>
-      </w:r>
-      <w:proofErr w:type="gramEnd"/>
-      <w:r>
         <w:t xml:space="preserve"> unique code which can later be used to easily identify a specific user easily within our program. You can also search for an already existing patient using their patient code or general information to either update their data, show their data or remove them from the “ongoing treatment” section and move them to “treated</w:t>
       </w:r>
       <w:r>
@@ -665,7 +667,10 @@
         <w:t>” to view their previous data and update the data and move him/her to “ongoing treatment” section and assign them a new patient code.</w:t>
       </w:r>
       <w:r>
-        <w:t xml:space="preserve"> If the user mistakenly typed wrong information to the program, they can</w:t>
+        <w:t xml:space="preserve"> The user</w:t>
+      </w:r>
+      <w:r>
+        <w:t xml:space="preserve"> can</w:t>
       </w:r>
       <w:r>
         <w:t xml:space="preserve"> even remove the patient’s data.</w:t>
@@ -685,7 +690,7 @@
         <w:spacing w:before="0" w:line="360" w:lineRule="auto"/>
         <w:jc w:val="center"/>
       </w:pPr>
-      <w:bookmarkStart w:id="2" w:name="_Toc165205084"/>
+      <w:bookmarkStart w:id="2" w:name="_Toc165490816"/>
       <w:r>
         <w:lastRenderedPageBreak/>
         <w:t>Table of Contents</w:t>
@@ -729,7 +734,7 @@
           <w:r>
             <w:fldChar w:fldCharType="separate"/>
           </w:r>
-          <w:hyperlink w:anchor="_Toc165205083" w:history="1">
+          <w:hyperlink w:anchor="_Toc165490815" w:history="1">
             <w:r>
               <w:rPr>
                 <w:rStyle w:val="Hyperlink"/>
@@ -756,7 +761,7 @@
                 <w:noProof/>
                 <w:webHidden/>
               </w:rPr>
-              <w:instrText xml:space="preserve"> PAGEREF _Toc165205083 \h </w:instrText>
+              <w:instrText xml:space="preserve"> PAGEREF _Toc165490815 \h </w:instrText>
             </w:r>
             <w:r>
               <w:rPr>
@@ -799,7 +804,7 @@
               <w:sz w:val="22"/>
             </w:rPr>
           </w:pPr>
-          <w:hyperlink w:anchor="_Toc165205084" w:history="1">
+          <w:hyperlink w:anchor="_Toc165490816" w:history="1">
             <w:r>
               <w:rPr>
                 <w:rStyle w:val="Hyperlink"/>
@@ -826,7 +831,7 @@
                 <w:noProof/>
                 <w:webHidden/>
               </w:rPr>
-              <w:instrText xml:space="preserve"> PAGEREF _Toc165205084 \h </w:instrText>
+              <w:instrText xml:space="preserve"> PAGEREF _Toc165490816 \h </w:instrText>
             </w:r>
             <w:r>
               <w:rPr>
@@ -869,13 +874,13 @@
               <w:sz w:val="22"/>
             </w:rPr>
           </w:pPr>
-          <w:hyperlink w:anchor="_Toc165205085" w:history="1">
+          <w:hyperlink w:anchor="_Toc165490817" w:history="1">
             <w:r>
               <w:rPr>
                 <w:rStyle w:val="Hyperlink"/>
                 <w:noProof/>
               </w:rPr>
-              <w:t>List of Tables</w:t>
+              <w:t>List of Figures</w:t>
             </w:r>
             <w:r>
               <w:rPr>
@@ -896,7 +901,7 @@
                 <w:noProof/>
                 <w:webHidden/>
               </w:rPr>
-              <w:instrText xml:space="preserve"> PAGEREF _Toc165205085 \h </w:instrText>
+              <w:instrText xml:space="preserve"> PAGEREF _Toc165490817 \h </w:instrText>
             </w:r>
             <w:r>
               <w:rPr>
@@ -939,13 +944,13 @@
               <w:sz w:val="22"/>
             </w:rPr>
           </w:pPr>
-          <w:hyperlink w:anchor="_Toc165205086" w:history="1">
+          <w:hyperlink w:anchor="_Toc165490818" w:history="1">
             <w:r>
               <w:rPr>
                 <w:rStyle w:val="Hyperlink"/>
                 <w:noProof/>
               </w:rPr>
-              <w:t>List of Figures</w:t>
+              <w:t>List of Abbreviation</w:t>
             </w:r>
             <w:r>
               <w:rPr>
@@ -966,7 +971,7 @@
                 <w:noProof/>
                 <w:webHidden/>
               </w:rPr>
-              <w:instrText xml:space="preserve"> PAGEREF _Toc165205086 \h </w:instrText>
+              <w:instrText xml:space="preserve"> PAGEREF _Toc165490818 \h </w:instrText>
             </w:r>
             <w:r>
               <w:rPr>
@@ -987,76 +992,6 @@
                 <w:webHidden/>
               </w:rPr>
               <w:t>v</w:t>
-            </w:r>
-            <w:r>
-              <w:rPr>
-                <w:noProof/>
-                <w:webHidden/>
-              </w:rPr>
-              <w:fldChar w:fldCharType="end"/>
-            </w:r>
-          </w:hyperlink>
-        </w:p>
-        <w:p>
-          <w:pPr>
-            <w:pStyle w:val="TOC1"/>
-            <w:tabs>
-              <w:tab w:val="right" w:leader="dot" w:pos="8297"/>
-            </w:tabs>
-            <w:rPr>
-              <w:rFonts w:asciiTheme="minorHAnsi" w:eastAsiaTheme="minorEastAsia" w:hAnsiTheme="minorHAnsi"/>
-              <w:noProof/>
-              <w:sz w:val="22"/>
-            </w:rPr>
-          </w:pPr>
-          <w:hyperlink w:anchor="_Toc165205087" w:history="1">
-            <w:r>
-              <w:rPr>
-                <w:rStyle w:val="Hyperlink"/>
-                <w:noProof/>
-              </w:rPr>
-              <w:t>List of Abbreviation</w:t>
-            </w:r>
-            <w:r>
-              <w:rPr>
-                <w:noProof/>
-                <w:webHidden/>
-              </w:rPr>
-              <w:tab/>
-            </w:r>
-            <w:r>
-              <w:rPr>
-                <w:noProof/>
-                <w:webHidden/>
-              </w:rPr>
-              <w:fldChar w:fldCharType="begin"/>
-            </w:r>
-            <w:r>
-              <w:rPr>
-                <w:noProof/>
-                <w:webHidden/>
-              </w:rPr>
-              <w:instrText xml:space="preserve"> PAGEREF _Toc165205087 \h </w:instrText>
-            </w:r>
-            <w:r>
-              <w:rPr>
-                <w:noProof/>
-                <w:webHidden/>
-              </w:rPr>
-            </w:r>
-            <w:r>
-              <w:rPr>
-                <w:noProof/>
-                <w:webHidden/>
-              </w:rPr>
-              <w:fldChar w:fldCharType="separate"/>
-            </w:r>
-            <w:r>
-              <w:rPr>
-                <w:noProof/>
-                <w:webHidden/>
-              </w:rPr>
-              <w:t>vi</w:t>
             </w:r>
             <w:r>
               <w:rPr>
@@ -1080,7 +1015,7 @@
               <w:sz w:val="22"/>
             </w:rPr>
           </w:pPr>
-          <w:hyperlink w:anchor="_Toc165205088" w:history="1">
+          <w:hyperlink w:anchor="_Toc165490819" w:history="1">
             <w:r>
               <w:rPr>
                 <w:rStyle w:val="Hyperlink"/>
@@ -1122,7 +1057,7 @@
                 <w:noProof/>
                 <w:webHidden/>
               </w:rPr>
-              <w:instrText xml:space="preserve"> PAGEREF _Toc165205088 \h </w:instrText>
+              <w:instrText xml:space="preserve"> PAGEREF _Toc165490819 \h </w:instrText>
             </w:r>
             <w:r>
               <w:rPr>
@@ -1166,7 +1101,7 @@
               <w:sz w:val="22"/>
             </w:rPr>
           </w:pPr>
-          <w:hyperlink w:anchor="_Toc165205089" w:history="1">
+          <w:hyperlink w:anchor="_Toc165490820" w:history="1">
             <w:r>
               <w:rPr>
                 <w:rStyle w:val="Hyperlink"/>
@@ -1208,7 +1143,7 @@
                 <w:noProof/>
                 <w:webHidden/>
               </w:rPr>
-              <w:instrText xml:space="preserve"> PAGEREF _Toc165205089 \h </w:instrText>
+              <w:instrText xml:space="preserve"> PAGEREF _Toc165490820 \h </w:instrText>
             </w:r>
             <w:r>
               <w:rPr>
@@ -1252,7 +1187,7 @@
               <w:sz w:val="22"/>
             </w:rPr>
           </w:pPr>
-          <w:hyperlink w:anchor="_Toc165205090" w:history="1">
+          <w:hyperlink w:anchor="_Toc165490821" w:history="1">
             <w:r>
               <w:rPr>
                 <w:rStyle w:val="Hyperlink"/>
@@ -1294,7 +1229,7 @@
                 <w:noProof/>
                 <w:webHidden/>
               </w:rPr>
-              <w:instrText xml:space="preserve"> PAGEREF _Toc165205090 \h </w:instrText>
+              <w:instrText xml:space="preserve"> PAGEREF _Toc165490821 \h </w:instrText>
             </w:r>
             <w:r>
               <w:rPr>
@@ -1338,7 +1273,7 @@
               <w:sz w:val="22"/>
             </w:rPr>
           </w:pPr>
-          <w:hyperlink w:anchor="_Toc165205091" w:history="1">
+          <w:hyperlink w:anchor="_Toc165490822" w:history="1">
             <w:r>
               <w:rPr>
                 <w:rStyle w:val="Hyperlink"/>
@@ -1380,7 +1315,7 @@
                 <w:noProof/>
                 <w:webHidden/>
               </w:rPr>
-              <w:instrText xml:space="preserve"> PAGEREF _Toc165205091 \h </w:instrText>
+              <w:instrText xml:space="preserve"> PAGEREF _Toc165490822 \h </w:instrText>
             </w:r>
             <w:r>
               <w:rPr>
@@ -1423,7 +1358,7 @@
               <w:noProof/>
             </w:rPr>
           </w:pPr>
-          <w:hyperlink w:anchor="_Toc165205092" w:history="1">
+          <w:hyperlink w:anchor="_Toc165490823" w:history="1">
             <w:r>
               <w:rPr>
                 <w:rStyle w:val="Hyperlink"/>
@@ -1464,7 +1399,7 @@
                 <w:noProof/>
                 <w:webHidden/>
               </w:rPr>
-              <w:instrText xml:space="preserve"> PAGEREF _Toc165205092 \h </w:instrText>
+              <w:instrText xml:space="preserve"> PAGEREF _Toc165490823 \h </w:instrText>
             </w:r>
             <w:r>
               <w:rPr>
@@ -1507,7 +1442,7 @@
               <w:noProof/>
             </w:rPr>
           </w:pPr>
-          <w:hyperlink w:anchor="_Toc165205093" w:history="1">
+          <w:hyperlink w:anchor="_Toc165490824" w:history="1">
             <w:r>
               <w:rPr>
                 <w:rStyle w:val="Hyperlink"/>
@@ -1548,7 +1483,7 @@
                 <w:noProof/>
                 <w:webHidden/>
               </w:rPr>
-              <w:instrText xml:space="preserve"> PAGEREF _Toc165205093 \h </w:instrText>
+              <w:instrText xml:space="preserve"> PAGEREF _Toc165490824 \h </w:instrText>
             </w:r>
             <w:r>
               <w:rPr>
@@ -1568,7 +1503,76 @@
                 <w:noProof/>
                 <w:webHidden/>
               </w:rPr>
-              <w:t>5</w:t>
+              <w:t>6</w:t>
+            </w:r>
+            <w:r>
+              <w:rPr>
+                <w:noProof/>
+                <w:webHidden/>
+              </w:rPr>
+              <w:fldChar w:fldCharType="end"/>
+            </w:r>
+          </w:hyperlink>
+        </w:p>
+        <w:p>
+          <w:pPr>
+            <w:pStyle w:val="TOC2"/>
+            <w:tabs>
+              <w:tab w:val="right" w:leader="dot" w:pos="8297"/>
+            </w:tabs>
+            <w:rPr>
+              <w:rFonts w:cstheme="minorBidi"/>
+              <w:noProof/>
+            </w:rPr>
+          </w:pPr>
+          <w:hyperlink w:anchor="_Toc165490825" w:history="1">
+            <w:r>
+              <w:rPr>
+                <w:rStyle w:val="Hyperlink"/>
+                <w:noProof/>
+              </w:rPr>
+              <w:t>4.3 Data Flow Diagram</w:t>
+            </w:r>
+            <w:r>
+              <w:rPr>
+                <w:noProof/>
+                <w:webHidden/>
+              </w:rPr>
+              <w:tab/>
+            </w:r>
+            <w:r>
+              <w:rPr>
+                <w:noProof/>
+                <w:webHidden/>
+              </w:rPr>
+              <w:fldChar w:fldCharType="begin"/>
+            </w:r>
+            <w:r>
+              <w:rPr>
+                <w:noProof/>
+                <w:webHidden/>
+              </w:rPr>
+              <w:instrText xml:space="preserve"> PAGEREF _Toc165490825 \h </w:instrText>
+            </w:r>
+            <w:r>
+              <w:rPr>
+                <w:noProof/>
+                <w:webHidden/>
+              </w:rPr>
+            </w:r>
+            <w:r>
+              <w:rPr>
+                <w:noProof/>
+                <w:webHidden/>
+              </w:rPr>
+              <w:fldChar w:fldCharType="separate"/>
+            </w:r>
+            <w:r>
+              <w:rPr>
+                <w:noProof/>
+                <w:webHidden/>
+              </w:rPr>
+              <w:t>8</w:t>
             </w:r>
             <w:r>
               <w:rPr>
@@ -1603,7 +1607,6 @@
           <w:szCs w:val="32"/>
         </w:rPr>
       </w:pPr>
-      <w:bookmarkStart w:id="3" w:name="_Toc165205086"/>
       <w:r>
         <w:br w:type="page"/>
       </w:r>
@@ -1611,13 +1614,389 @@
     <w:p>
       <w:pPr>
         <w:pStyle w:val="Heading1"/>
+        <w:spacing w:line="360" w:lineRule="auto"/>
         <w:jc w:val="center"/>
       </w:pPr>
+      <w:bookmarkStart w:id="3" w:name="_Toc165490817"/>
+      <w:bookmarkStart w:id="4" w:name="_GoBack"/>
       <w:r>
         <w:lastRenderedPageBreak/>
         <w:t>List of Figures</w:t>
       </w:r>
       <w:bookmarkEnd w:id="3"/>
+    </w:p>
+    <w:p>
+      <w:pPr>
+        <w:pStyle w:val="TableofFigures"/>
+        <w:tabs>
+          <w:tab w:val="right" w:leader="dot" w:pos="8297"/>
+        </w:tabs>
+        <w:spacing w:line="360" w:lineRule="auto"/>
+        <w:rPr>
+          <w:rFonts w:asciiTheme="minorHAnsi" w:eastAsiaTheme="minorEastAsia" w:hAnsiTheme="minorHAnsi"/>
+          <w:noProof/>
+          <w:sz w:val="22"/>
+        </w:rPr>
+      </w:pPr>
+      <w:r>
+        <w:fldChar w:fldCharType="begin"/>
+      </w:r>
+      <w:r>
+        <w:instrText xml:space="preserve"> TOC \h \z \c "Figure" </w:instrText>
+      </w:r>
+      <w:r>
+        <w:fldChar w:fldCharType="separate"/>
+      </w:r>
+      <w:hyperlink w:anchor="_Toc165493017" w:history="1">
+        <w:r>
+          <w:rPr>
+            <w:rStyle w:val="Hyperlink"/>
+            <w:noProof/>
+          </w:rPr>
+          <w:t>Figure 4.2.1 - Add patient to the database</w:t>
+        </w:r>
+        <w:r>
+          <w:rPr>
+            <w:noProof/>
+            <w:webHidden/>
+          </w:rPr>
+          <w:tab/>
+        </w:r>
+        <w:r>
+          <w:rPr>
+            <w:noProof/>
+            <w:webHidden/>
+          </w:rPr>
+          <w:fldChar w:fldCharType="begin"/>
+        </w:r>
+        <w:r>
+          <w:rPr>
+            <w:noProof/>
+            <w:webHidden/>
+          </w:rPr>
+          <w:instrText xml:space="preserve"> PAGEREF _Toc165493017 \h </w:instrText>
+        </w:r>
+        <w:r>
+          <w:rPr>
+            <w:noProof/>
+            <w:webHidden/>
+          </w:rPr>
+        </w:r>
+        <w:r>
+          <w:rPr>
+            <w:noProof/>
+            <w:webHidden/>
+          </w:rPr>
+          <w:fldChar w:fldCharType="separate"/>
+        </w:r>
+        <w:r>
+          <w:rPr>
+            <w:noProof/>
+            <w:webHidden/>
+          </w:rPr>
+          <w:t>6</w:t>
+        </w:r>
+        <w:r>
+          <w:rPr>
+            <w:noProof/>
+            <w:webHidden/>
+          </w:rPr>
+          <w:fldChar w:fldCharType="end"/>
+        </w:r>
+      </w:hyperlink>
+    </w:p>
+    <w:p>
+      <w:pPr>
+        <w:pStyle w:val="TableofFigures"/>
+        <w:tabs>
+          <w:tab w:val="right" w:leader="dot" w:pos="8297"/>
+        </w:tabs>
+        <w:spacing w:line="360" w:lineRule="auto"/>
+        <w:rPr>
+          <w:rFonts w:asciiTheme="minorHAnsi" w:eastAsiaTheme="minorEastAsia" w:hAnsiTheme="minorHAnsi"/>
+          <w:noProof/>
+          <w:sz w:val="22"/>
+        </w:rPr>
+      </w:pPr>
+      <w:hyperlink w:anchor="_Toc165493018" w:history="1">
+        <w:r>
+          <w:rPr>
+            <w:rStyle w:val="Hyperlink"/>
+            <w:noProof/>
+          </w:rPr>
+          <w:t>Figure 4.2.2 - Search/Update/View/Move/Remove data</w:t>
+        </w:r>
+        <w:r>
+          <w:rPr>
+            <w:noProof/>
+            <w:webHidden/>
+          </w:rPr>
+          <w:tab/>
+        </w:r>
+        <w:r>
+          <w:rPr>
+            <w:noProof/>
+            <w:webHidden/>
+          </w:rPr>
+          <w:fldChar w:fldCharType="begin"/>
+        </w:r>
+        <w:r>
+          <w:rPr>
+            <w:noProof/>
+            <w:webHidden/>
+          </w:rPr>
+          <w:instrText xml:space="preserve"> PAGEREF _Toc165493018 \h </w:instrText>
+        </w:r>
+        <w:r>
+          <w:rPr>
+            <w:noProof/>
+            <w:webHidden/>
+          </w:rPr>
+        </w:r>
+        <w:r>
+          <w:rPr>
+            <w:noProof/>
+            <w:webHidden/>
+          </w:rPr>
+          <w:fldChar w:fldCharType="separate"/>
+        </w:r>
+        <w:r>
+          <w:rPr>
+            <w:noProof/>
+            <w:webHidden/>
+          </w:rPr>
+          <w:t>7</w:t>
+        </w:r>
+        <w:r>
+          <w:rPr>
+            <w:noProof/>
+            <w:webHidden/>
+          </w:rPr>
+          <w:fldChar w:fldCharType="end"/>
+        </w:r>
+      </w:hyperlink>
+    </w:p>
+    <w:p>
+      <w:pPr>
+        <w:pStyle w:val="TableofFigures"/>
+        <w:tabs>
+          <w:tab w:val="right" w:leader="dot" w:pos="8297"/>
+        </w:tabs>
+        <w:spacing w:line="360" w:lineRule="auto"/>
+        <w:rPr>
+          <w:rFonts w:asciiTheme="minorHAnsi" w:eastAsiaTheme="minorEastAsia" w:hAnsiTheme="minorHAnsi"/>
+          <w:noProof/>
+          <w:sz w:val="22"/>
+        </w:rPr>
+      </w:pPr>
+      <w:hyperlink w:anchor="_Toc165493019" w:history="1">
+        <w:r>
+          <w:rPr>
+            <w:rStyle w:val="Hyperlink"/>
+            <w:noProof/>
+          </w:rPr>
+          <w:t>Figure 4.3.1 - DFD for adding patient to database</w:t>
+        </w:r>
+        <w:r>
+          <w:rPr>
+            <w:noProof/>
+            <w:webHidden/>
+          </w:rPr>
+          <w:tab/>
+        </w:r>
+        <w:r>
+          <w:rPr>
+            <w:noProof/>
+            <w:webHidden/>
+          </w:rPr>
+          <w:fldChar w:fldCharType="begin"/>
+        </w:r>
+        <w:r>
+          <w:rPr>
+            <w:noProof/>
+            <w:webHidden/>
+          </w:rPr>
+          <w:instrText xml:space="preserve"> PAGEREF _Toc165493019 \h </w:instrText>
+        </w:r>
+        <w:r>
+          <w:rPr>
+            <w:noProof/>
+            <w:webHidden/>
+          </w:rPr>
+        </w:r>
+        <w:r>
+          <w:rPr>
+            <w:noProof/>
+            <w:webHidden/>
+          </w:rPr>
+          <w:fldChar w:fldCharType="separate"/>
+        </w:r>
+        <w:r>
+          <w:rPr>
+            <w:noProof/>
+            <w:webHidden/>
+          </w:rPr>
+          <w:t>8</w:t>
+        </w:r>
+        <w:r>
+          <w:rPr>
+            <w:noProof/>
+            <w:webHidden/>
+          </w:rPr>
+          <w:fldChar w:fldCharType="end"/>
+        </w:r>
+      </w:hyperlink>
+    </w:p>
+    <w:p>
+      <w:pPr>
+        <w:pStyle w:val="TableofFigures"/>
+        <w:tabs>
+          <w:tab w:val="right" w:leader="dot" w:pos="8297"/>
+        </w:tabs>
+        <w:spacing w:line="360" w:lineRule="auto"/>
+        <w:rPr>
+          <w:rFonts w:asciiTheme="minorHAnsi" w:eastAsiaTheme="minorEastAsia" w:hAnsiTheme="minorHAnsi"/>
+          <w:noProof/>
+          <w:sz w:val="22"/>
+        </w:rPr>
+      </w:pPr>
+      <w:hyperlink w:anchor="_Toc165493020" w:history="1">
+        <w:r>
+          <w:rPr>
+            <w:rStyle w:val="Hyperlink"/>
+            <w:noProof/>
+          </w:rPr>
+          <w:t>Figure 4.3.2 - DFD for search/view/update/move/remove data</w:t>
+        </w:r>
+        <w:r>
+          <w:rPr>
+            <w:noProof/>
+            <w:webHidden/>
+          </w:rPr>
+          <w:tab/>
+        </w:r>
+        <w:r>
+          <w:rPr>
+            <w:noProof/>
+            <w:webHidden/>
+          </w:rPr>
+          <w:fldChar w:fldCharType="begin"/>
+        </w:r>
+        <w:r>
+          <w:rPr>
+            <w:noProof/>
+            <w:webHidden/>
+          </w:rPr>
+          <w:instrText xml:space="preserve"> PAGEREF _Toc165493020 \h </w:instrText>
+        </w:r>
+        <w:r>
+          <w:rPr>
+            <w:noProof/>
+            <w:webHidden/>
+          </w:rPr>
+        </w:r>
+        <w:r>
+          <w:rPr>
+            <w:noProof/>
+            <w:webHidden/>
+          </w:rPr>
+          <w:fldChar w:fldCharType="separate"/>
+        </w:r>
+        <w:r>
+          <w:rPr>
+            <w:noProof/>
+            <w:webHidden/>
+          </w:rPr>
+          <w:t>8</w:t>
+        </w:r>
+        <w:r>
+          <w:rPr>
+            <w:noProof/>
+            <w:webHidden/>
+          </w:rPr>
+          <w:fldChar w:fldCharType="end"/>
+        </w:r>
+      </w:hyperlink>
+    </w:p>
+    <w:p>
+      <w:pPr>
+        <w:pStyle w:val="TableofFigures"/>
+        <w:tabs>
+          <w:tab w:val="right" w:leader="dot" w:pos="8297"/>
+        </w:tabs>
+        <w:spacing w:line="360" w:lineRule="auto"/>
+        <w:rPr>
+          <w:rFonts w:asciiTheme="minorHAnsi" w:eastAsiaTheme="minorEastAsia" w:hAnsiTheme="minorHAnsi"/>
+          <w:noProof/>
+          <w:sz w:val="22"/>
+        </w:rPr>
+      </w:pPr>
+      <w:hyperlink w:anchor="_Toc165493021" w:history="1">
+        <w:r>
+          <w:rPr>
+            <w:rStyle w:val="Hyperlink"/>
+            <w:noProof/>
+          </w:rPr>
+          <w:t>Figure 4.3.3 - DFD for re-adding previous patient</w:t>
+        </w:r>
+        <w:r>
+          <w:rPr>
+            <w:noProof/>
+            <w:webHidden/>
+          </w:rPr>
+          <w:tab/>
+        </w:r>
+        <w:r>
+          <w:rPr>
+            <w:noProof/>
+            <w:webHidden/>
+          </w:rPr>
+          <w:fldChar w:fldCharType="begin"/>
+        </w:r>
+        <w:r>
+          <w:rPr>
+            <w:noProof/>
+            <w:webHidden/>
+          </w:rPr>
+          <w:instrText xml:space="preserve"> PAGEREF _Toc165493021 \h </w:instrText>
+        </w:r>
+        <w:r>
+          <w:rPr>
+            <w:noProof/>
+            <w:webHidden/>
+          </w:rPr>
+        </w:r>
+        <w:r>
+          <w:rPr>
+            <w:noProof/>
+            <w:webHidden/>
+          </w:rPr>
+          <w:fldChar w:fldCharType="separate"/>
+        </w:r>
+        <w:r>
+          <w:rPr>
+            <w:noProof/>
+            <w:webHidden/>
+          </w:rPr>
+          <w:t>8</w:t>
+        </w:r>
+        <w:r>
+          <w:rPr>
+            <w:noProof/>
+            <w:webHidden/>
+          </w:rPr>
+          <w:fldChar w:fldCharType="end"/>
+        </w:r>
+      </w:hyperlink>
+    </w:p>
+    <w:p>
+      <w:pPr>
+        <w:spacing w:line="360" w:lineRule="auto"/>
+      </w:pPr>
+      <w:r>
+        <w:fldChar w:fldCharType="end"/>
+      </w:r>
+      <w:bookmarkEnd w:id="4"/>
     </w:p>
     <w:p>
       <w:pPr>
@@ -1633,12 +2012,12 @@
         <w:spacing w:before="0" w:line="360" w:lineRule="auto"/>
         <w:jc w:val="center"/>
       </w:pPr>
-      <w:bookmarkStart w:id="4" w:name="_Toc165205087"/>
+      <w:bookmarkStart w:id="5" w:name="_Toc165490818"/>
       <w:r>
         <w:lastRenderedPageBreak/>
         <w:t>List of Abbreviation</w:t>
       </w:r>
-      <w:bookmarkEnd w:id="4"/>
+      <w:bookmarkEnd w:id="5"/>
     </w:p>
     <w:p>
       <w:pPr>
@@ -1670,7 +2049,31 @@
         <w:jc w:val="both"/>
       </w:pPr>
       <w:r>
+        <w:t>DFD: Data Flow Diagram</w:t>
+      </w:r>
+    </w:p>
+    <w:p>
+      <w:pPr>
+        <w:tabs>
+          <w:tab w:val="left" w:pos="7035"/>
+        </w:tabs>
+        <w:spacing w:after="0" w:line="360" w:lineRule="auto"/>
+        <w:jc w:val="both"/>
+      </w:pPr>
+      <w:r>
         <w:t>Repo: Repository</w:t>
+      </w:r>
+    </w:p>
+    <w:p>
+      <w:pPr>
+        <w:tabs>
+          <w:tab w:val="left" w:pos="7035"/>
+        </w:tabs>
+        <w:spacing w:after="0" w:line="360" w:lineRule="auto"/>
+        <w:jc w:val="both"/>
+      </w:pPr>
+      <w:r>
+        <w:t>Info: Information</w:t>
       </w:r>
     </w:p>
     <w:p>
@@ -1701,12 +2104,12 @@
         </w:numPr>
         <w:spacing w:before="0" w:line="360" w:lineRule="auto"/>
       </w:pPr>
-      <w:bookmarkStart w:id="5" w:name="_Toc165205088"/>
+      <w:bookmarkStart w:id="6" w:name="_Toc165490819"/>
       <w:r>
         <w:lastRenderedPageBreak/>
         <w:t>Introduction</w:t>
       </w:r>
-      <w:bookmarkEnd w:id="5"/>
+      <w:bookmarkEnd w:id="6"/>
     </w:p>
     <w:p>
       <w:pPr>
@@ -1714,43 +2117,69 @@
         <w:jc w:val="both"/>
       </w:pPr>
       <w:r>
-        <w:t xml:space="preserve">Patient Record </w:t>
+        <w:t>Patient Record System provides an easy to use and efficient interface to perform various tasks related to patient’s data which are to be stored in a computer system. Our program aims to make hospital system more advanced and save time and resources of a hospital, which can be used to focus on more important and crucial tasks inside a hospital such as tending to a needy patient. This progra</w:t>
+      </w:r>
+      <w:r>
+        <w:t>m will be writt</w:t>
+      </w:r>
+      <w:r>
+        <w:t>en in C programming language</w:t>
+      </w:r>
+      <w:r>
+        <w:t xml:space="preserve">, </w:t>
+      </w:r>
+      <w:r>
+        <w:t xml:space="preserve">which is a middle level language to ensure great performance and efficiency of such program. This program using such low resources in a computer will allow other crucial hospital services which might be running under the same computer more smoothly and interrupt free. </w:t>
+      </w:r>
+      <w:r>
+        <w:t xml:space="preserve">When, the program runs, it will ask for patient’s information such as name, age, sex, address, prescription, and severity and store it in the database. Conveniently the program will assign the patient their unique code which can easily be used to identify and perform any changes on their data. In addition to that, the program will allow the user to search the patient using their code and provide option to view, update, move or remove data. When </w:t>
+      </w:r>
+      <w:r>
+        <w:t>“</w:t>
+      </w:r>
+      <w:r>
+        <w:t>view</w:t>
+      </w:r>
+      <w:r>
+        <w:t>”</w:t>
+      </w:r>
+      <w:r>
+        <w:t xml:space="preserve"> is chosen, then the program will show the data of the patient assigned to that code to the screen, when </w:t>
+      </w:r>
+      <w:r>
+        <w:t>“</w:t>
+      </w:r>
+      <w:r>
+        <w:t>update</w:t>
+      </w:r>
+      <w:r>
+        <w:t>”</w:t>
+      </w:r>
+      <w:r>
+        <w:t xml:space="preserve"> is chosen, then the user will be provided an interface where they can update the parts of data they will like to, when the user chooses move, then they will be presented with the option to either move the patient to “cured” or “transferred” section. “</w:t>
       </w:r>
       <w:proofErr w:type="gramStart"/>
       <w:r>
-        <w:t>System(</w:t>
+        <w:t>cured</w:t>
       </w:r>
       <w:proofErr w:type="gramEnd"/>
       <w:r>
-        <w:t>PRS) is a system in which a user can manage and modify patient’s data stored in a computer. This system will allow the user to add, update, move and remove patient’s d</w:t>
-      </w:r>
-      <w:r>
-        <w:t xml:space="preserve">ata with relative ease and </w:t>
-      </w:r>
-      <w:proofErr w:type="spellStart"/>
-      <w:r>
-        <w:t>convin</w:t>
-      </w:r>
-      <w:r>
-        <w:t>ence</w:t>
-      </w:r>
-      <w:proofErr w:type="spellEnd"/>
-      <w:r>
-        <w:t>. We are writing such program in C programming language which is a middle level language to ensure good performance of the program.</w:t>
-      </w:r>
-    </w:p>
-    <w:p>
-      <w:pPr>
-        <w:spacing w:after="0"/>
-        <w:rPr>
-          <w:rFonts w:eastAsiaTheme="majorEastAsia" w:cstheme="majorBidi"/>
-          <w:b/>
-          <w:sz w:val="32"/>
-          <w:szCs w:val="32"/>
-        </w:rPr>
-      </w:pPr>
-      <w:r>
-        <w:br w:type="page"/>
+        <w:t>” option is to be chosen, when the patient has fully recovered and can be discharged from the hospital safely, while “transferred” section is to be chosen when the patient has been transferred to another hospital and are still undergoing treatment</w:t>
+      </w:r>
+      <w:r>
+        <w:t xml:space="preserve"> over there. On the other hand, when “remove” is chosen, then the patient’s data is removed from the system and is no longer stored. Moreover, this system also facilitate the situation when the patients who have been to the hospital before have returned with newer diseases. When they have returned the system asks for their code which they got when they were staying in the hospital before and checks if it is valid. If it is, then the program provides and interface to update their required information which might have changed over</w:t>
+      </w:r>
+      <w:r>
+        <w:t xml:space="preserve"> time and the program moves them</w:t>
+      </w:r>
+      <w:r>
+        <w:t xml:space="preserve"> from the previous patient database to the current one.</w:t>
+      </w:r>
+      <w:r>
+        <w:t xml:space="preserve"> So, our system “Patient Record System” is a feature-full and user-friendly system which will facilitate the hospital which implement it to be more advanced and efficient.</w:t>
+      </w:r>
+      <w:r>
+        <w:t xml:space="preserve"> It is also very fast and optimized allowing for the computer to efficiently perform various activities without being pulled down by it.</w:t>
       </w:r>
     </w:p>
     <w:p>
@@ -1762,12 +2191,12 @@
         </w:numPr>
         <w:spacing w:before="0" w:line="360" w:lineRule="auto"/>
       </w:pPr>
-      <w:bookmarkStart w:id="6" w:name="_Toc165205089"/>
+      <w:bookmarkStart w:id="7" w:name="_Toc165490820"/>
       <w:r>
         <w:lastRenderedPageBreak/>
         <w:t>Problem Statement</w:t>
       </w:r>
-      <w:bookmarkEnd w:id="6"/>
+      <w:bookmarkEnd w:id="7"/>
     </w:p>
     <w:p>
       <w:pPr>
@@ -1784,13 +2213,28 @@
         <w:t xml:space="preserve">ple come in a hospital to get checked and cure their diseases. Of course, the hospital can manage the patient’s data in a traditional </w:t>
       </w:r>
       <w:r>
-        <w:t xml:space="preserve">system using paper but that way is more risky and time consuming. Papers are prone to damage through fire, water and other components and can easily be destroyed. In addition to that searching through different files just to update one patient’s information can be a time consuming process. </w:t>
+        <w:t>system using paper</w:t>
+      </w:r>
+      <w:r>
+        <w:t xml:space="preserve"> files</w:t>
+      </w:r>
+      <w:r>
+        <w:t xml:space="preserve"> but that way is more risky and time consuming. Papers are prone to damage through fire, water and other components and can easily be destroyed. In addition to that searching through different files just to update one patient’s information can be a time consuming process. </w:t>
       </w:r>
       <w:r>
         <w:t xml:space="preserve">Furthermore some files can be lost and cause massive problem to both the patient and the hospital. </w:t>
       </w:r>
       <w:r>
-        <w:t>This program aims to solve such issue by handling the patient’s data through a computer.</w:t>
+        <w:t>We made this program, so that the hospital</w:t>
+      </w:r>
+      <w:r>
+        <w:t>s</w:t>
+      </w:r>
+      <w:r>
+        <w:t xml:space="preserve"> won’t have to worry about the files being lost</w:t>
+      </w:r>
+      <w:r>
+        <w:t xml:space="preserve"> or damaged from various reason. In addition to that, we hope that the time saved from the usage of this program while performing addition, modification, removal and transfer of patient and their data will cause the improved productivity and lead to further technological advancements in the hospital.</w:t>
       </w:r>
     </w:p>
     <w:p>
@@ -1810,12 +2254,12 @@
         </w:numPr>
         <w:spacing w:before="0" w:line="360" w:lineRule="auto"/>
       </w:pPr>
-      <w:bookmarkStart w:id="7" w:name="_Toc165205090"/>
+      <w:bookmarkStart w:id="8" w:name="_Toc165490821"/>
       <w:r>
         <w:lastRenderedPageBreak/>
         <w:t>Objective</w:t>
       </w:r>
-      <w:bookmarkEnd w:id="7"/>
+      <w:bookmarkEnd w:id="8"/>
     </w:p>
     <w:p>
       <w:pPr>
@@ -1848,7 +2292,13 @@
         <w:spacing w:after="0" w:line="360" w:lineRule="auto"/>
       </w:pPr>
       <w:r>
-        <w:t>Save time and resource of a hospital</w:t>
+        <w:t>Save time and resource</w:t>
+      </w:r>
+      <w:r>
+        <w:t>s</w:t>
+      </w:r>
+      <w:r>
+        <w:t xml:space="preserve"> of a hospital</w:t>
       </w:r>
     </w:p>
     <w:p>
@@ -1881,12 +2331,12 @@
         <w:spacing w:before="0" w:line="360" w:lineRule="auto"/>
         <w:jc w:val="both"/>
       </w:pPr>
-      <w:bookmarkStart w:id="8" w:name="_Toc165205091"/>
+      <w:bookmarkStart w:id="9" w:name="_Toc165490822"/>
       <w:r>
         <w:lastRenderedPageBreak/>
         <w:t>Methodology</w:t>
       </w:r>
-      <w:bookmarkEnd w:id="8"/>
+      <w:bookmarkEnd w:id="9"/>
     </w:p>
     <w:p>
       <w:pPr>
@@ -1894,7 +2344,10 @@
         <w:jc w:val="both"/>
       </w:pPr>
       <w:r>
-        <w:t>We are going to use various programming techniques we will learn through the internet and in college to create the PRS system. Here are the current methodology we have planned that we will use to create the system, do note that the given methodology are subject to change as we get more experienced with the process:</w:t>
+        <w:t>We are going to use various programming techniques we will learn through the internet and in college to create the PRS system. Here are the current methodology we have planned that we will use to create the system</w:t>
+      </w:r>
+      <w:r>
+        <w:t>:</w:t>
       </w:r>
     </w:p>
     <w:p>
@@ -2053,7 +2506,13 @@
         <w:jc w:val="both"/>
       </w:pPr>
       <w:r>
-        <w:t>A program is easier to build when you have laid your plans in a form of algorithms and flowchart. Algorithms and flowcharts can avoid burn out from being overwhelmed by a project.</w:t>
+        <w:t>A program is easier to build when you have laid your plans in a form of algorithms</w:t>
+      </w:r>
+      <w:r>
+        <w:t>, flowcharts and DFD. Algorithms, flowcharts and DFD</w:t>
+      </w:r>
+      <w:r>
+        <w:t xml:space="preserve"> can avoid burn out from being overwhelmed by a project.</w:t>
       </w:r>
     </w:p>
     <w:p>
@@ -2066,11 +2525,11 @@
         <w:spacing w:before="0" w:line="360" w:lineRule="auto"/>
         <w:jc w:val="both"/>
       </w:pPr>
-      <w:bookmarkStart w:id="9" w:name="_Toc165205092"/>
+      <w:bookmarkStart w:id="10" w:name="_Toc165490823"/>
       <w:r>
         <w:t>Algorithm</w:t>
       </w:r>
-      <w:bookmarkEnd w:id="9"/>
+      <w:bookmarkEnd w:id="10"/>
     </w:p>
     <w:p>
       <w:pPr>
@@ -2132,29 +2591,29 @@
         <w:t>, search through the “cured or transferred” section, if the patient is not found then go to step 2, if the patient is found then</w:t>
       </w:r>
       <w:r>
-        <w:t xml:space="preserve"> </w:t>
-      </w:r>
+        <w:t xml:space="preserve"> ask for new age, disease, severity and prescribed medicine, if no then ask to </w:t>
+      </w:r>
+      <w:r>
+        <w:t>input</w:t>
+      </w:r>
+      <w:r>
+        <w:t xml:space="preserve"> patient’s name, age, address,  disease, severity and </w:t>
+      </w:r>
+      <w:r>
+        <w:t>prescription</w:t>
+      </w:r>
+      <w:r>
+        <w:t>.</w:t>
+      </w:r>
+    </w:p>
+    <w:p>
+      <w:pPr>
+        <w:pStyle w:val="ListParagraph"/>
+        <w:spacing w:after="0" w:line="360" w:lineRule="auto"/>
+        <w:jc w:val="both"/>
+      </w:pPr>
       <w:r>
         <w:lastRenderedPageBreak/>
-        <w:t xml:space="preserve">ask for new age, disease, severity and prescribed medicine, if no then ask to </w:t>
-      </w:r>
-      <w:r>
-        <w:t>input</w:t>
-      </w:r>
-      <w:r>
-        <w:t xml:space="preserve"> patient’s name, age, address,  disease, severity and </w:t>
-      </w:r>
-      <w:r>
-        <w:t>prescription</w:t>
-      </w:r>
-    </w:p>
-    <w:p>
-      <w:pPr>
-        <w:pStyle w:val="ListParagraph"/>
-        <w:spacing w:after="0" w:line="360" w:lineRule="auto"/>
-        <w:jc w:val="both"/>
-      </w:pPr>
-      <w:r>
         <w:t>Step 4: Assign the patient his/her patient code</w:t>
       </w:r>
       <w:r>
@@ -2338,13 +2797,11 @@
         </w:numPr>
         <w:spacing w:line="360" w:lineRule="auto"/>
       </w:pPr>
-      <w:bookmarkStart w:id="10" w:name="_Toc165205093"/>
+      <w:bookmarkStart w:id="11" w:name="_Toc165490824"/>
       <w:r>
         <w:lastRenderedPageBreak/>
         <w:t>Flowchart</w:t>
       </w:r>
-      <w:bookmarkStart w:id="11" w:name="_GoBack"/>
-      <w:bookmarkEnd w:id="10"/>
       <w:bookmarkEnd w:id="11"/>
     </w:p>
     <w:p>
@@ -2369,7 +2826,7 @@
         <mc:AlternateContent>
           <mc:Choice Requires="wps">
             <w:drawing>
-              <wp:anchor distT="0" distB="0" distL="114300" distR="114300" simplePos="0" relativeHeight="251663360" behindDoc="0" locked="0" layoutInCell="1" allowOverlap="1" wp14:anchorId="033D1B06" wp14:editId="5A42644F">
+              <wp:anchor distT="0" distB="0" distL="114300" distR="114300" simplePos="0" relativeHeight="251663360" behindDoc="0" locked="0" layoutInCell="1" allowOverlap="1" wp14:anchorId="322DE5F2" wp14:editId="25DB4743">
                 <wp:simplePos x="0" y="0"/>
                 <wp:positionH relativeFrom="column">
                   <wp:posOffset>2019300</wp:posOffset>
@@ -2436,7 +2893,7 @@
           </mc:Choice>
           <mc:Fallback>
             <w:pict>
-              <v:shapetype w14:anchorId="033D1B06" id="_x0000_t202" coordsize="21600,21600" o:spt="202" path="m,l,21600r21600,l21600,xe">
+              <v:shapetype w14:anchorId="322DE5F2" id="_x0000_t202" coordsize="21600,21600" o:spt="202" path="m,l,21600r21600,l21600,xe">
                 <v:stroke joinstyle="miter"/>
                 <v:path gradientshapeok="t" o:connecttype="rect"/>
               </v:shapetype>
@@ -2458,7 +2915,7 @@
         <mc:AlternateContent>
           <mc:Choice Requires="wps">
             <w:drawing>
-              <wp:anchor distT="0" distB="0" distL="114300" distR="114300" simplePos="0" relativeHeight="251660288" behindDoc="0" locked="0" layoutInCell="1" allowOverlap="1" wp14:anchorId="400F0E35" wp14:editId="1CA0DA21">
+              <wp:anchor distT="0" distB="0" distL="114300" distR="114300" simplePos="0" relativeHeight="251660288" behindDoc="0" locked="0" layoutInCell="1" allowOverlap="1" wp14:anchorId="6849A0B7" wp14:editId="6BA78257">
                 <wp:simplePos x="0" y="0"/>
                 <wp:positionH relativeFrom="page">
                   <wp:align>center</wp:align>
@@ -2528,7 +2985,7 @@
           </mc:Choice>
           <mc:Fallback>
             <w:pict>
-              <v:shape w14:anchorId="400F0E35" id="Text Box 2" o:spid="_x0000_s1027" type="#_x0000_t202" style="position:absolute;left:0;text-align:left;margin-left:0;margin-top:42.65pt;width:68.25pt;height:28.5pt;z-index:251660288;visibility:visible;mso-wrap-style:square;mso-wrap-distance-left:9pt;mso-wrap-distance-top:0;mso-wrap-distance-right:9pt;mso-wrap-distance-bottom:0;mso-position-horizontal:center;mso-position-horizontal-relative:page;mso-position-vertical:absolute;mso-position-vertical-relative:text;v-text-anchor:top" o:gfxdata="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" fillcolor="white [3201]" stroked="f" strokeweight=".5pt">
+              <v:shape w14:anchorId="6849A0B7" id="Text Box 2" o:spid="_x0000_s1027" type="#_x0000_t202" style="position:absolute;left:0;text-align:left;margin-left:0;margin-top:42.65pt;width:68.25pt;height:28.5pt;z-index:251660288;visibility:visible;mso-wrap-style:square;mso-wrap-distance-left:9pt;mso-wrap-distance-top:0;mso-wrap-distance-right:9pt;mso-wrap-distance-bottom:0;mso-position-horizontal:center;mso-position-horizontal-relative:page;mso-position-vertical:absolute;mso-position-vertical-relative:text;v-text-anchor:top" o:gfxdata="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" fillcolor="white [3201]" stroked="f" strokeweight=".5pt">
                 <v:textbox>
                   <w:txbxContent>
                     <w:p>
@@ -2547,9 +3004,8 @@
     </w:p>
     <w:p>
       <w:pPr>
-        <w:tabs>
-          <w:tab w:val="left" w:pos="6915"/>
-        </w:tabs>
+        <w:pStyle w:val="flowcchart"/>
+        <w:keepNext/>
       </w:pPr>
       <w:r>
         <w:tab/>
@@ -2559,10 +3015,10 @@
           <w:noProof/>
         </w:rPr>
         <w:drawing>
-          <wp:inline distT="0" distB="0" distL="0" distR="0">
-            <wp:extent cx="5274945" cy="6094730"/>
-            <wp:effectExtent l="0" t="0" r="1905" b="1270"/>
-            <wp:docPr id="1" name="Picture 1"/>
+          <wp:inline distT="0" distB="0" distL="0" distR="0" wp14:anchorId="14403919" wp14:editId="7EDB205C">
+            <wp:extent cx="5274945" cy="6101715"/>
+            <wp:effectExtent l="0" t="0" r="1905" b="0"/>
+            <wp:docPr id="3" name="Picture 3"/>
             <wp:cNvGraphicFramePr>
               <a:graphicFrameLocks xmlns:a="http://schemas.openxmlformats.org/drawingml/2006/main" noChangeAspect="1"/>
             </wp:cNvGraphicFramePr>
@@ -2570,7 +3026,7 @@
               <a:graphicData uri="http://schemas.openxmlformats.org/drawingml/2006/picture">
                 <pic:pic xmlns:pic="http://schemas.openxmlformats.org/drawingml/2006/picture">
                   <pic:nvPicPr>
-                    <pic:cNvPr id="1" name="proposel.flowchart.png"/>
+                    <pic:cNvPr id="3" name="proposel.flowchart.drawio.png"/>
                     <pic:cNvPicPr/>
                   </pic:nvPicPr>
                   <pic:blipFill>
@@ -2588,7 +3044,7 @@
                   <pic:spPr>
                     <a:xfrm>
                       <a:off x="0" y="0"/>
-                      <a:ext cx="5274945" cy="6094730"/>
+                      <a:ext cx="5274945" cy="6101715"/>
                     </a:xfrm>
                     <a:prstGeom prst="rect">
                       <a:avLst/>
@@ -2600,6 +3056,604 @@
           </wp:inline>
         </w:drawing>
       </w:r>
+    </w:p>
+    <w:p>
+      <w:pPr>
+        <w:pStyle w:val="Caption"/>
+        <w:jc w:val="center"/>
+        <w:rPr>
+          <w:i w:val="0"/>
+          <w:color w:val="auto"/>
+          <w:sz w:val="20"/>
+          <w:szCs w:val="20"/>
+        </w:rPr>
+      </w:pPr>
+      <w:bookmarkStart w:id="12" w:name="_Toc165493017"/>
+      <w:r>
+        <w:rPr>
+          <w:i w:val="0"/>
+          <w:color w:val="auto"/>
+          <w:sz w:val="20"/>
+          <w:szCs w:val="20"/>
+        </w:rPr>
+        <w:t xml:space="preserve">Figure </w:t>
+      </w:r>
+      <w:r>
+        <w:rPr>
+          <w:i w:val="0"/>
+          <w:color w:val="auto"/>
+          <w:sz w:val="20"/>
+          <w:szCs w:val="20"/>
+        </w:rPr>
+        <w:fldChar w:fldCharType="begin"/>
+      </w:r>
+      <w:r>
+        <w:rPr>
+          <w:i w:val="0"/>
+          <w:color w:val="auto"/>
+          <w:sz w:val="20"/>
+          <w:szCs w:val="20"/>
+        </w:rPr>
+        <w:instrText xml:space="preserve"> STYLEREF 2 \s </w:instrText>
+      </w:r>
+      <w:r>
+        <w:rPr>
+          <w:i w:val="0"/>
+          <w:color w:val="auto"/>
+          <w:sz w:val="20"/>
+          <w:szCs w:val="20"/>
+        </w:rPr>
+        <w:fldChar w:fldCharType="separate"/>
+      </w:r>
+      <w:r>
+        <w:rPr>
+          <w:i w:val="0"/>
+          <w:noProof/>
+          <w:color w:val="auto"/>
+          <w:sz w:val="20"/>
+          <w:szCs w:val="20"/>
+        </w:rPr>
+        <w:t>4.2</w:t>
+      </w:r>
+      <w:r>
+        <w:rPr>
+          <w:i w:val="0"/>
+          <w:color w:val="auto"/>
+          <w:sz w:val="20"/>
+          <w:szCs w:val="20"/>
+        </w:rPr>
+        <w:fldChar w:fldCharType="end"/>
+      </w:r>
+      <w:r>
+        <w:rPr>
+          <w:i w:val="0"/>
+          <w:color w:val="auto"/>
+          <w:sz w:val="20"/>
+          <w:szCs w:val="20"/>
+        </w:rPr>
+        <w:t>.</w:t>
+      </w:r>
+      <w:r>
+        <w:rPr>
+          <w:i w:val="0"/>
+          <w:color w:val="auto"/>
+          <w:sz w:val="20"/>
+          <w:szCs w:val="20"/>
+        </w:rPr>
+        <w:fldChar w:fldCharType="begin"/>
+      </w:r>
+      <w:r>
+        <w:rPr>
+          <w:i w:val="0"/>
+          <w:color w:val="auto"/>
+          <w:sz w:val="20"/>
+          <w:szCs w:val="20"/>
+        </w:rPr>
+        <w:instrText xml:space="preserve"> SEQ Figure \* ARABIC \s 2 </w:instrText>
+      </w:r>
+      <w:r>
+        <w:rPr>
+          <w:i w:val="0"/>
+          <w:color w:val="auto"/>
+          <w:sz w:val="20"/>
+          <w:szCs w:val="20"/>
+        </w:rPr>
+        <w:fldChar w:fldCharType="separate"/>
+      </w:r>
+      <w:r>
+        <w:rPr>
+          <w:i w:val="0"/>
+          <w:noProof/>
+          <w:color w:val="auto"/>
+          <w:sz w:val="20"/>
+          <w:szCs w:val="20"/>
+        </w:rPr>
+        <w:t>1</w:t>
+      </w:r>
+      <w:r>
+        <w:rPr>
+          <w:i w:val="0"/>
+          <w:color w:val="auto"/>
+          <w:sz w:val="20"/>
+          <w:szCs w:val="20"/>
+        </w:rPr>
+        <w:fldChar w:fldCharType="end"/>
+      </w:r>
+      <w:r>
+        <w:rPr>
+          <w:i w:val="0"/>
+          <w:color w:val="auto"/>
+          <w:sz w:val="20"/>
+          <w:szCs w:val="20"/>
+        </w:rPr>
+        <w:t xml:space="preserve"> - Add patient to the database</w:t>
+      </w:r>
+      <w:bookmarkEnd w:id="12"/>
+    </w:p>
+    <w:p>
+      <w:pPr>
+        <w:rPr>
+          <w:iCs/>
+          <w:sz w:val="20"/>
+          <w:szCs w:val="20"/>
+        </w:rPr>
+      </w:pPr>
+      <w:r>
+        <w:rPr>
+          <w:i/>
+          <w:sz w:val="20"/>
+          <w:szCs w:val="20"/>
+        </w:rPr>
+        <w:br w:type="page"/>
+      </w:r>
+    </w:p>
+    <w:p>
+      <w:pPr>
+        <w:pStyle w:val="ListParagraph"/>
+        <w:numPr>
+          <w:ilvl w:val="0"/>
+          <w:numId w:val="9"/>
+        </w:numPr>
+        <w:spacing w:line="360" w:lineRule="auto"/>
+        <w:rPr>
+          <w:b/>
+        </w:rPr>
+      </w:pPr>
+      <w:r>
+        <w:rPr>
+          <w:b/>
+        </w:rPr>
+        <w:lastRenderedPageBreak/>
+        <w:t>Search/View/Update/Move/Remove patient’s data</w:t>
+      </w:r>
+    </w:p>
+    <w:p>
+      <w:pPr>
+        <w:pStyle w:val="ListParagraph"/>
+        <w:keepNext/>
+      </w:pPr>
+      <w:r>
+        <w:rPr>
+          <w:b/>
+          <w:noProof/>
+        </w:rPr>
+        <w:drawing>
+          <wp:inline distT="0" distB="0" distL="0" distR="0" wp14:anchorId="558F957B" wp14:editId="00667644">
+            <wp:extent cx="5274945" cy="7319645"/>
+            <wp:effectExtent l="0" t="0" r="1905" b="0"/>
+            <wp:docPr id="5" name="Picture 5"/>
+            <wp:cNvGraphicFramePr>
+              <a:graphicFrameLocks xmlns:a="http://schemas.openxmlformats.org/drawingml/2006/main" noChangeAspect="1"/>
+            </wp:cNvGraphicFramePr>
+            <a:graphic xmlns:a="http://schemas.openxmlformats.org/drawingml/2006/main">
+              <a:graphicData uri="http://schemas.openxmlformats.org/drawingml/2006/picture">
+                <pic:pic xmlns:pic="http://schemas.openxmlformats.org/drawingml/2006/picture">
+                  <pic:nvPicPr>
+                    <pic:cNvPr id="5" name="flowchart_no_2_Finished.drawio.png"/>
+                    <pic:cNvPicPr/>
+                  </pic:nvPicPr>
+                  <pic:blipFill>
+                    <a:blip r:embed="rId12">
+                      <a:extLst>
+                        <a:ext uri="{28A0092B-C50C-407E-A947-70E740481C1C}">
+                          <a14:useLocalDpi xmlns:a14="http://schemas.microsoft.com/office/drawing/2010/main" val="0"/>
+                        </a:ext>
+                      </a:extLst>
+                    </a:blip>
+                    <a:stretch>
+                      <a:fillRect/>
+                    </a:stretch>
+                  </pic:blipFill>
+                  <pic:spPr>
+                    <a:xfrm>
+                      <a:off x="0" y="0"/>
+                      <a:ext cx="5274945" cy="7319645"/>
+                    </a:xfrm>
+                    <a:prstGeom prst="rect">
+                      <a:avLst/>
+                    </a:prstGeom>
+                  </pic:spPr>
+                </pic:pic>
+              </a:graphicData>
+            </a:graphic>
+          </wp:inline>
+        </w:drawing>
+      </w:r>
+    </w:p>
+    <w:p>
+      <w:pPr>
+        <w:pStyle w:val="page"/>
+        <w:tabs>
+          <w:tab w:val="left" w:pos="1836"/>
+          <w:tab w:val="center" w:pos="4153"/>
+        </w:tabs>
+        <w:jc w:val="left"/>
+      </w:pPr>
+      <w:r>
+        <w:tab/>
+      </w:r>
+      <w:r>
+        <w:tab/>
+      </w:r>
+      <w:bookmarkStart w:id="13" w:name="_Toc165493018"/>
+      <w:r>
+        <w:t xml:space="preserve">Figure </w:t>
+      </w:r>
+      <w:fldSimple w:instr=" STYLEREF 2 \s ">
+        <w:r>
+          <w:rPr>
+            <w:noProof/>
+          </w:rPr>
+          <w:t>4.2</w:t>
+        </w:r>
+      </w:fldSimple>
+      <w:r>
+        <w:t>.</w:t>
+      </w:r>
+      <w:fldSimple w:instr=" SEQ Figure \* ARABIC \s 2 ">
+        <w:r>
+          <w:rPr>
+            <w:noProof/>
+          </w:rPr>
+          <w:t>2</w:t>
+        </w:r>
+      </w:fldSimple>
+      <w:r>
+        <w:t xml:space="preserve"> - Search/Update/View/Move/Remove data</w:t>
+      </w:r>
+      <w:bookmarkEnd w:id="13"/>
+    </w:p>
+    <w:p>
+      <w:pPr>
+        <w:rPr>
+          <w:sz w:val="20"/>
+        </w:rPr>
+      </w:pPr>
+      <w:r>
+        <w:br w:type="page"/>
+      </w:r>
+    </w:p>
+    <w:p>
+      <w:pPr>
+        <w:pStyle w:val="Heading2"/>
+        <w:numPr>
+          <w:ilvl w:val="1"/>
+          <w:numId w:val="2"/>
+        </w:numPr>
+        <w:spacing w:line="360" w:lineRule="auto"/>
+      </w:pPr>
+      <w:bookmarkStart w:id="14" w:name="_Toc165490825"/>
+      <w:r>
+        <w:lastRenderedPageBreak/>
+        <w:t>Data Flow Diagram</w:t>
+      </w:r>
+      <w:bookmarkEnd w:id="14"/>
+    </w:p>
+    <w:p>
+      <w:pPr>
+        <w:pStyle w:val="ListParagraph"/>
+        <w:numPr>
+          <w:ilvl w:val="0"/>
+          <w:numId w:val="9"/>
+        </w:numPr>
+        <w:spacing w:line="360" w:lineRule="auto"/>
+      </w:pPr>
+      <w:r>
+        <w:rPr>
+          <w:b/>
+        </w:rPr>
+        <w:t>Add patient to the database</w:t>
+      </w:r>
+    </w:p>
+    <w:p>
+      <w:pPr>
+        <w:pStyle w:val="ListParagraph"/>
+        <w:keepNext/>
+        <w:spacing w:line="360" w:lineRule="auto"/>
+      </w:pPr>
+      <w:r>
+        <w:rPr>
+          <w:noProof/>
+        </w:rPr>
+        <w:drawing>
+          <wp:inline distT="0" distB="0" distL="0" distR="0" wp14:anchorId="40ACB0C9" wp14:editId="3C06DC59">
+            <wp:extent cx="5274945" cy="1534160"/>
+            <wp:effectExtent l="0" t="0" r="1905" b="0"/>
+            <wp:docPr id="10" name="Picture 10"/>
+            <wp:cNvGraphicFramePr>
+              <a:graphicFrameLocks xmlns:a="http://schemas.openxmlformats.org/drawingml/2006/main" noChangeAspect="1"/>
+            </wp:cNvGraphicFramePr>
+            <a:graphic xmlns:a="http://schemas.openxmlformats.org/drawingml/2006/main">
+              <a:graphicData uri="http://schemas.openxmlformats.org/drawingml/2006/picture">
+                <pic:pic xmlns:pic="http://schemas.openxmlformats.org/drawingml/2006/picture">
+                  <pic:nvPicPr>
+                    <pic:cNvPr id="10" name="Dfd_for_add_patient.drawio_1.drawio.png"/>
+                    <pic:cNvPicPr/>
+                  </pic:nvPicPr>
+                  <pic:blipFill>
+                    <a:blip r:embed="rId13">
+                      <a:extLst>
+                        <a:ext uri="{28A0092B-C50C-407E-A947-70E740481C1C}">
+                          <a14:useLocalDpi xmlns:a14="http://schemas.microsoft.com/office/drawing/2010/main" val="0"/>
+                        </a:ext>
+                      </a:extLst>
+                    </a:blip>
+                    <a:stretch>
+                      <a:fillRect/>
+                    </a:stretch>
+                  </pic:blipFill>
+                  <pic:spPr>
+                    <a:xfrm>
+                      <a:off x="0" y="0"/>
+                      <a:ext cx="5274945" cy="1534160"/>
+                    </a:xfrm>
+                    <a:prstGeom prst="rect">
+                      <a:avLst/>
+                    </a:prstGeom>
+                  </pic:spPr>
+                </pic:pic>
+              </a:graphicData>
+            </a:graphic>
+          </wp:inline>
+        </w:drawing>
+      </w:r>
+    </w:p>
+    <w:p>
+      <w:pPr>
+        <w:pStyle w:val="page"/>
+        <w:spacing w:line="360" w:lineRule="auto"/>
+      </w:pPr>
+      <w:bookmarkStart w:id="15" w:name="_Toc165493019"/>
+      <w:r>
+        <w:t xml:space="preserve">Figure </w:t>
+      </w:r>
+      <w:fldSimple w:instr=" STYLEREF 2 \s ">
+        <w:r>
+          <w:rPr>
+            <w:noProof/>
+          </w:rPr>
+          <w:t>4.3</w:t>
+        </w:r>
+      </w:fldSimple>
+      <w:r>
+        <w:t>.</w:t>
+      </w:r>
+      <w:fldSimple w:instr=" SEQ Figure \* ARABIC \s 2 ">
+        <w:r>
+          <w:rPr>
+            <w:noProof/>
+          </w:rPr>
+          <w:t>1</w:t>
+        </w:r>
+      </w:fldSimple>
+      <w:r>
+        <w:t xml:space="preserve"> - DFD for adding patient to database</w:t>
+      </w:r>
+      <w:bookmarkEnd w:id="15"/>
+    </w:p>
+    <w:p>
+      <w:pPr>
+        <w:pStyle w:val="ListParagraph"/>
+        <w:numPr>
+          <w:ilvl w:val="0"/>
+          <w:numId w:val="9"/>
+        </w:numPr>
+        <w:spacing w:line="360" w:lineRule="auto"/>
+      </w:pPr>
+      <w:r>
+        <w:rPr>
+          <w:b/>
+        </w:rPr>
+        <w:t>Search/View/Update/Move/Remove Data</w:t>
+      </w:r>
+    </w:p>
+    <w:p>
+      <w:pPr>
+        <w:pStyle w:val="ListParagraph"/>
+        <w:keepNext/>
+        <w:spacing w:line="360" w:lineRule="auto"/>
+      </w:pPr>
+      <w:r>
+        <w:rPr>
+          <w:noProof/>
+        </w:rPr>
+        <w:drawing>
+          <wp:inline distT="0" distB="0" distL="0" distR="0" wp14:anchorId="44CF491A" wp14:editId="5F344675">
+            <wp:extent cx="5274945" cy="1108710"/>
+            <wp:effectExtent l="0" t="0" r="1905" b="0"/>
+            <wp:docPr id="14" name="Picture 14"/>
+            <wp:cNvGraphicFramePr>
+              <a:graphicFrameLocks xmlns:a="http://schemas.openxmlformats.org/drawingml/2006/main" noChangeAspect="1"/>
+            </wp:cNvGraphicFramePr>
+            <a:graphic xmlns:a="http://schemas.openxmlformats.org/drawingml/2006/main">
+              <a:graphicData uri="http://schemas.openxmlformats.org/drawingml/2006/picture">
+                <pic:pic xmlns:pic="http://schemas.openxmlformats.org/drawingml/2006/picture">
+                  <pic:nvPicPr>
+                    <pic:cNvPr id="14" name="Dfd_for_SVUMR.drawio.png"/>
+                    <pic:cNvPicPr/>
+                  </pic:nvPicPr>
+                  <pic:blipFill>
+                    <a:blip r:embed="rId14">
+                      <a:extLst>
+                        <a:ext uri="{28A0092B-C50C-407E-A947-70E740481C1C}">
+                          <a14:useLocalDpi xmlns:a14="http://schemas.microsoft.com/office/drawing/2010/main" val="0"/>
+                        </a:ext>
+                      </a:extLst>
+                    </a:blip>
+                    <a:stretch>
+                      <a:fillRect/>
+                    </a:stretch>
+                  </pic:blipFill>
+                  <pic:spPr>
+                    <a:xfrm>
+                      <a:off x="0" y="0"/>
+                      <a:ext cx="5274945" cy="1108710"/>
+                    </a:xfrm>
+                    <a:prstGeom prst="rect">
+                      <a:avLst/>
+                    </a:prstGeom>
+                  </pic:spPr>
+                </pic:pic>
+              </a:graphicData>
+            </a:graphic>
+          </wp:inline>
+        </w:drawing>
+      </w:r>
+    </w:p>
+    <w:p>
+      <w:pPr>
+        <w:pStyle w:val="page"/>
+        <w:spacing w:line="360" w:lineRule="auto"/>
+      </w:pPr>
+      <w:bookmarkStart w:id="16" w:name="_Toc165493020"/>
+      <w:r>
+        <w:t xml:space="preserve">Figure </w:t>
+      </w:r>
+      <w:fldSimple w:instr=" STYLEREF 2 \s ">
+        <w:r>
+          <w:rPr>
+            <w:noProof/>
+          </w:rPr>
+          <w:t>4.3</w:t>
+        </w:r>
+      </w:fldSimple>
+      <w:r>
+        <w:t>.</w:t>
+      </w:r>
+      <w:fldSimple w:instr=" SEQ Figure \* ARABIC \s 2 ">
+        <w:r>
+          <w:rPr>
+            <w:noProof/>
+          </w:rPr>
+          <w:t>2</w:t>
+        </w:r>
+      </w:fldSimple>
+      <w:r>
+        <w:t xml:space="preserve"> - DFD for search/view/update/move/remove data</w:t>
+      </w:r>
+      <w:bookmarkEnd w:id="16"/>
+    </w:p>
+    <w:p>
+      <w:pPr>
+        <w:pStyle w:val="ListParagraph"/>
+        <w:numPr>
+          <w:ilvl w:val="0"/>
+          <w:numId w:val="9"/>
+        </w:numPr>
+        <w:spacing w:line="360" w:lineRule="auto"/>
+      </w:pPr>
+      <w:r>
+        <w:rPr>
+          <w:b/>
+        </w:rPr>
+        <w:t>Re-adding Previous Patient</w:t>
+      </w:r>
+    </w:p>
+    <w:p>
+      <w:pPr>
+        <w:pStyle w:val="ListParagraph"/>
+        <w:keepNext/>
+        <w:spacing w:line="360" w:lineRule="auto"/>
+      </w:pPr>
+      <w:r>
+        <w:rPr>
+          <w:noProof/>
+        </w:rPr>
+        <w:drawing>
+          <wp:inline distT="0" distB="0" distL="0" distR="0" wp14:anchorId="3E5F238D" wp14:editId="62E3A266">
+            <wp:extent cx="5274945" cy="1108710"/>
+            <wp:effectExtent l="0" t="0" r="1905" b="0"/>
+            <wp:docPr id="15" name="Picture 15"/>
+            <wp:cNvGraphicFramePr>
+              <a:graphicFrameLocks xmlns:a="http://schemas.openxmlformats.org/drawingml/2006/main" noChangeAspect="1"/>
+            </wp:cNvGraphicFramePr>
+            <a:graphic xmlns:a="http://schemas.openxmlformats.org/drawingml/2006/main">
+              <a:graphicData uri="http://schemas.openxmlformats.org/drawingml/2006/picture">
+                <pic:pic xmlns:pic="http://schemas.openxmlformats.org/drawingml/2006/picture">
+                  <pic:nvPicPr>
+                    <pic:cNvPr id="15" name="Dfd_for_Readd_data.drawio.png"/>
+                    <pic:cNvPicPr/>
+                  </pic:nvPicPr>
+                  <pic:blipFill>
+                    <a:blip r:embed="rId15">
+                      <a:extLst>
+                        <a:ext uri="{28A0092B-C50C-407E-A947-70E740481C1C}">
+                          <a14:useLocalDpi xmlns:a14="http://schemas.microsoft.com/office/drawing/2010/main" val="0"/>
+                        </a:ext>
+                      </a:extLst>
+                    </a:blip>
+                    <a:stretch>
+                      <a:fillRect/>
+                    </a:stretch>
+                  </pic:blipFill>
+                  <pic:spPr>
+                    <a:xfrm>
+                      <a:off x="0" y="0"/>
+                      <a:ext cx="5274945" cy="1108710"/>
+                    </a:xfrm>
+                    <a:prstGeom prst="rect">
+                      <a:avLst/>
+                    </a:prstGeom>
+                  </pic:spPr>
+                </pic:pic>
+              </a:graphicData>
+            </a:graphic>
+          </wp:inline>
+        </w:drawing>
+      </w:r>
+    </w:p>
+    <w:p>
+      <w:pPr>
+        <w:pStyle w:val="page"/>
+        <w:spacing w:line="360" w:lineRule="auto"/>
+      </w:pPr>
+      <w:bookmarkStart w:id="17" w:name="_Toc165493021"/>
+      <w:r>
+        <w:t xml:space="preserve">Figure </w:t>
+      </w:r>
+      <w:fldSimple w:instr=" STYLEREF 2 \s ">
+        <w:r>
+          <w:rPr>
+            <w:noProof/>
+          </w:rPr>
+          <w:t>4.3</w:t>
+        </w:r>
+      </w:fldSimple>
+      <w:r>
+        <w:t>.</w:t>
+      </w:r>
+      <w:fldSimple w:instr=" SEQ Figure \* ARABIC \s 2 ">
+        <w:r>
+          <w:rPr>
+            <w:noProof/>
+          </w:rPr>
+          <w:t>3</w:t>
+        </w:r>
+      </w:fldSimple>
+      <w:r>
+        <w:t xml:space="preserve"> - DFD for re-adding previous patient</w:t>
+      </w:r>
+      <w:bookmarkEnd w:id="17"/>
     </w:p>
     <w:sectPr>
       <w:pgSz w:w="11907" w:h="16839" w:code="9"/>
@@ -2670,7 +3724,7 @@
           <w:rPr>
             <w:noProof/>
           </w:rPr>
-          <w:t>6</w:t>
+          <w:t>8</w:t>
         </w:r>
         <w:r>
           <w:rPr>
@@ -3515,7 +4569,7 @@
   <w:abstractNum w:abstractNumId="8">
     <w:nsid w:val="706E0D87"/>
     <w:multiLevelType w:val="hybridMultilevel"/>
-    <w:tmpl w:val="81FC3498"/>
+    <w:tmpl w:val="CB481A90"/>
     <w:lvl w:ilvl="0" w:tplc="04090001">
       <w:start w:val="1"/>
       <w:numFmt w:val="bullet"/>
@@ -4405,6 +5459,36 @@
       <w:sz w:val="20"/>
     </w:rPr>
   </w:style>
+  <w:style w:type="paragraph" w:styleId="Caption">
+    <w:name w:val="caption"/>
+    <w:basedOn w:val="Normal"/>
+    <w:next w:val="Normal"/>
+    <w:uiPriority w:val="35"/>
+    <w:unhideWhenUsed/>
+    <w:qFormat/>
+    <w:rsid w:val="00BB1E8B"/>
+    <w:pPr>
+      <w:spacing w:after="200" w:line="240" w:lineRule="auto"/>
+    </w:pPr>
+    <w:rPr>
+      <w:i/>
+      <w:iCs/>
+      <w:color w:val="44546A" w:themeColor="text2"/>
+      <w:sz w:val="18"/>
+      <w:szCs w:val="18"/>
+    </w:rPr>
+  </w:style>
+  <w:style w:type="paragraph" w:styleId="TableofFigures">
+    <w:name w:val="table of figures"/>
+    <w:basedOn w:val="Normal"/>
+    <w:next w:val="Normal"/>
+    <w:uiPriority w:val="99"/>
+    <w:unhideWhenUsed/>
+    <w:rsid w:val="00174D9F"/>
+    <w:pPr>
+      <w:spacing w:after="0"/>
+    </w:pPr>
+  </w:style>
 </w:styles>
 </file>
 
@@ -4719,7 +5803,7 @@
 </file>
 
 <file path=customXml/itemProps1.xml><?xml version="1.0" encoding="utf-8"?>
-<ds:datastoreItem xmlns:ds="http://schemas.openxmlformats.org/officeDocument/2006/customXml" ds:itemID="{9CE5C488-6595-4E13-9CFC-C40B2DC831A3}">
+<ds:datastoreItem xmlns:ds="http://schemas.openxmlformats.org/officeDocument/2006/customXml" ds:itemID="{21D33616-399D-479A-9BDC-73E9C692C98A}">
   <ds:schemaRefs>
     <ds:schemaRef ds:uri="http://schemas.openxmlformats.org/officeDocument/2006/bibliography"/>
   </ds:schemaRefs>

</xml_diff>

<commit_message>
updated mistakes pointed out by sir
</commit_message>
<xml_diff>
--- a/Proposal/Proposal.docx
+++ b/Proposal/Proposal.docx
@@ -90,7 +90,6 @@
           <w:szCs w:val="24"/>
         </w:rPr>
       </w:pPr>
-      <w:proofErr w:type="spellStart"/>
       <w:r>
         <w:rPr>
           <w:rFonts w:cs="Times New Roman"/>
@@ -98,37 +97,7 @@
           <w:sz w:val="28"/>
           <w:szCs w:val="24"/>
         </w:rPr>
-        <w:t>Simalchaur</w:t>
-      </w:r>
-      <w:proofErr w:type="spellEnd"/>
-      <w:r>
-        <w:rPr>
-          <w:rFonts w:cs="Times New Roman"/>
-          <w:b/>
-          <w:sz w:val="28"/>
-          <w:szCs w:val="24"/>
-        </w:rPr>
-        <w:t xml:space="preserve">, </w:t>
-      </w:r>
-      <w:proofErr w:type="spellStart"/>
-      <w:r>
-        <w:rPr>
-          <w:rFonts w:cs="Times New Roman"/>
-          <w:b/>
-          <w:sz w:val="28"/>
-          <w:szCs w:val="24"/>
-        </w:rPr>
-        <w:t>Pokhara</w:t>
-      </w:r>
-      <w:proofErr w:type="spellEnd"/>
-      <w:r>
-        <w:rPr>
-          <w:rFonts w:cs="Times New Roman"/>
-          <w:b/>
-          <w:sz w:val="28"/>
-          <w:szCs w:val="24"/>
-        </w:rPr>
-        <w:t>, Nepal</w:t>
+        <w:t>Simalchaur, Pokhara, Nepal</w:t>
       </w:r>
     </w:p>
     <w:p>
@@ -185,32 +154,23 @@
         </w:rPr>
         <w:t>roposal</w:t>
       </w:r>
-      <w:r>
+    </w:p>
+    <w:p>
+      <w:pPr>
+        <w:spacing w:after="0" w:line="360" w:lineRule="auto"/>
+        <w:jc w:val="center"/>
         <w:rPr>
           <w:rFonts w:cs="Times New Roman"/>
           <w:szCs w:val="24"/>
         </w:rPr>
-        <w:t>/Report</w:t>
-      </w:r>
-    </w:p>
-    <w:p>
-      <w:pPr>
-        <w:spacing w:after="0" w:line="360" w:lineRule="auto"/>
-        <w:jc w:val="center"/>
+      </w:pPr>
+      <w:r>
         <w:rPr>
           <w:rFonts w:cs="Times New Roman"/>
           <w:szCs w:val="24"/>
         </w:rPr>
-      </w:pPr>
-      <w:proofErr w:type="gramStart"/>
-      <w:r>
-        <w:rPr>
-          <w:rFonts w:cs="Times New Roman"/>
-          <w:szCs w:val="24"/>
-        </w:rPr>
         <w:t>on</w:t>
       </w:r>
-      <w:proofErr w:type="gramEnd"/>
     </w:p>
     <w:p>
       <w:pPr>
@@ -276,17 +236,25 @@
           <w:rFonts w:cs="Times New Roman"/>
           <w:szCs w:val="24"/>
         </w:rPr>
-        <w:t xml:space="preserve">Ramesh </w:t>
-      </w:r>
-      <w:proofErr w:type="spellStart"/>
-      <w:r>
+        <w:t>Ramesh Chalise</w:t>
+      </w:r>
+    </w:p>
+    <w:p>
+      <w:pPr>
+        <w:spacing w:after="0" w:line="360" w:lineRule="auto"/>
+        <w:jc w:val="center"/>
         <w:rPr>
           <w:rFonts w:cs="Times New Roman"/>
           <w:szCs w:val="24"/>
         </w:rPr>
-        <w:t>Chalise</w:t>
-      </w:r>
-      <w:proofErr w:type="spellEnd"/>
+      </w:pPr>
+      <w:r>
+        <w:rPr>
+          <w:rFonts w:cs="Times New Roman"/>
+          <w:szCs w:val="24"/>
+        </w:rPr>
+        <w:t>Bachelor of Computer Application (BCA) Program</w:t>
+      </w:r>
     </w:p>
     <w:p>
       <w:pPr>
@@ -297,79 +265,41 @@
           <w:szCs w:val="24"/>
         </w:rPr>
       </w:pPr>
-      <w:r>
+    </w:p>
+    <w:p>
+      <w:pPr>
+        <w:spacing w:after="0" w:line="360" w:lineRule="auto"/>
+        <w:jc w:val="center"/>
+        <w:rPr>
+          <w:rFonts w:cs="Times New Roman"/>
+          <w:i/>
+          <w:szCs w:val="24"/>
+        </w:rPr>
+      </w:pPr>
+      <w:r>
+        <w:rPr>
+          <w:rFonts w:cs="Times New Roman"/>
+          <w:i/>
+          <w:szCs w:val="24"/>
+        </w:rPr>
+        <w:t xml:space="preserve">In partial fulfillment of the requirements for the degree of BCA under </w:t>
+      </w:r>
+    </w:p>
+    <w:p>
+      <w:pPr>
+        <w:spacing w:after="0" w:line="360" w:lineRule="auto"/>
+        <w:jc w:val="center"/>
         <w:rPr>
           <w:rFonts w:cs="Times New Roman"/>
           <w:szCs w:val="24"/>
         </w:rPr>
-        <w:t>Bachelor of Computer Application (BCA) Program</w:t>
-      </w:r>
-    </w:p>
-    <w:p>
-      <w:pPr>
-        <w:spacing w:after="0" w:line="360" w:lineRule="auto"/>
-        <w:jc w:val="center"/>
+      </w:pPr>
+      <w:r>
         <w:rPr>
           <w:rFonts w:cs="Times New Roman"/>
           <w:szCs w:val="24"/>
         </w:rPr>
-      </w:pPr>
-    </w:p>
-    <w:p>
-      <w:pPr>
-        <w:spacing w:after="0" w:line="360" w:lineRule="auto"/>
-        <w:jc w:val="center"/>
-        <w:rPr>
-          <w:rFonts w:cs="Times New Roman"/>
-          <w:szCs w:val="24"/>
-        </w:rPr>
-      </w:pPr>
-      <w:r>
-        <w:rPr>
-          <w:rFonts w:cs="Times New Roman"/>
-          <w:szCs w:val="24"/>
-        </w:rPr>
-        <w:t xml:space="preserve">In partial fulfillment of the requirements for the degree of </w:t>
-      </w:r>
-      <w:r>
-        <w:rPr>
-          <w:rFonts w:cs="Times New Roman"/>
-          <w:szCs w:val="24"/>
-        </w:rPr>
-        <w:t>BCA</w:t>
-      </w:r>
-      <w:r>
-        <w:rPr>
-          <w:rFonts w:cs="Times New Roman"/>
-          <w:szCs w:val="24"/>
-        </w:rPr>
-        <w:t xml:space="preserve"> under </w:t>
-      </w:r>
-    </w:p>
-    <w:p>
-      <w:pPr>
-        <w:spacing w:after="0" w:line="360" w:lineRule="auto"/>
-        <w:jc w:val="center"/>
-        <w:rPr>
-          <w:rFonts w:cs="Times New Roman"/>
-          <w:szCs w:val="24"/>
-        </w:rPr>
-      </w:pPr>
-      <w:proofErr w:type="spellStart"/>
-      <w:r>
-        <w:rPr>
-          <w:rFonts w:cs="Times New Roman"/>
-          <w:szCs w:val="24"/>
-        </w:rPr>
-        <w:t>Pokhara</w:t>
-      </w:r>
-      <w:proofErr w:type="spellEnd"/>
-      <w:r>
-        <w:rPr>
-          <w:rFonts w:cs="Times New Roman"/>
-          <w:szCs w:val="24"/>
-        </w:rPr>
-        <w:t xml:space="preserve"> University</w:t>
+        <w:t>Pokhara University</w:t>
       </w:r>
     </w:p>
     <w:p>
@@ -401,149 +331,374 @@
         <w:t>Submitted by</w:t>
       </w:r>
     </w:p>
+    <w:tbl>
+      <w:tblPr>
+        <w:tblStyle w:val="TableGrid"/>
+        <w:tblW w:w="0" w:type="auto"/>
+        <w:tblLook w:val="04A0" w:firstRow="1" w:lastRow="0" w:firstColumn="1" w:lastColumn="0" w:noHBand="0" w:noVBand="1"/>
+      </w:tblPr>
+      <w:tblGrid>
+        <w:gridCol w:w="2765"/>
+        <w:gridCol w:w="2766"/>
+        <w:gridCol w:w="2766"/>
+      </w:tblGrid>
+      <w:tr>
+        <w:tc>
+          <w:tcPr>
+            <w:tcW w:w="2765" w:type="dxa"/>
+          </w:tcPr>
+          <w:p>
+            <w:pPr>
+              <w:spacing w:line="360" w:lineRule="auto"/>
+              <w:jc w:val="center"/>
+              <w:rPr>
+                <w:rFonts w:cs="Times New Roman"/>
+                <w:szCs w:val="24"/>
+              </w:rPr>
+            </w:pPr>
+            <w:r>
+              <w:rPr>
+                <w:rFonts w:cs="Times New Roman"/>
+                <w:szCs w:val="24"/>
+              </w:rPr>
+              <w:t>Name of the Students</w:t>
+            </w:r>
+          </w:p>
+        </w:tc>
+        <w:tc>
+          <w:tcPr>
+            <w:tcW w:w="2766" w:type="dxa"/>
+          </w:tcPr>
+          <w:p>
+            <w:pPr>
+              <w:spacing w:line="360" w:lineRule="auto"/>
+              <w:jc w:val="center"/>
+              <w:rPr>
+                <w:rFonts w:cs="Times New Roman"/>
+                <w:szCs w:val="24"/>
+              </w:rPr>
+            </w:pPr>
+            <w:r>
+              <w:rPr>
+                <w:rFonts w:cs="Times New Roman"/>
+                <w:szCs w:val="24"/>
+              </w:rPr>
+              <w:t>PU Registration No.</w:t>
+            </w:r>
+          </w:p>
+        </w:tc>
+        <w:tc>
+          <w:tcPr>
+            <w:tcW w:w="2766" w:type="dxa"/>
+          </w:tcPr>
+          <w:p>
+            <w:pPr>
+              <w:spacing w:line="360" w:lineRule="auto"/>
+              <w:jc w:val="center"/>
+              <w:rPr>
+                <w:rFonts w:cs="Times New Roman"/>
+                <w:szCs w:val="24"/>
+              </w:rPr>
+            </w:pPr>
+            <w:r>
+              <w:rPr>
+                <w:rFonts w:cs="Times New Roman"/>
+                <w:szCs w:val="24"/>
+              </w:rPr>
+              <w:t>Semester</w:t>
+            </w:r>
+          </w:p>
+        </w:tc>
+      </w:tr>
+      <w:tr>
+        <w:tc>
+          <w:tcPr>
+            <w:tcW w:w="2765" w:type="dxa"/>
+          </w:tcPr>
+          <w:p>
+            <w:pPr>
+              <w:spacing w:line="360" w:lineRule="auto"/>
+              <w:jc w:val="center"/>
+              <w:rPr>
+                <w:rFonts w:cs="Times New Roman"/>
+                <w:szCs w:val="24"/>
+              </w:rPr>
+            </w:pPr>
+            <w:r>
+              <w:rPr>
+                <w:rFonts w:cs="Times New Roman"/>
+                <w:szCs w:val="24"/>
+              </w:rPr>
+              <w:t>Deven Shrestha</w:t>
+            </w:r>
+          </w:p>
+        </w:tc>
+        <w:tc>
+          <w:tcPr>
+            <w:tcW w:w="2766" w:type="dxa"/>
+          </w:tcPr>
+          <w:p>
+            <w:pPr>
+              <w:spacing w:line="360" w:lineRule="auto"/>
+              <w:jc w:val="center"/>
+              <w:rPr>
+                <w:rFonts w:cs="Times New Roman"/>
+                <w:szCs w:val="24"/>
+              </w:rPr>
+            </w:pPr>
+            <w:r>
+              <w:rPr>
+                <w:rFonts w:cs="Times New Roman"/>
+                <w:szCs w:val="24"/>
+              </w:rPr>
+              <w:t>2023-1-53-0325</w:t>
+            </w:r>
+          </w:p>
+        </w:tc>
+        <w:tc>
+          <w:tcPr>
+            <w:tcW w:w="2766" w:type="dxa"/>
+          </w:tcPr>
+          <w:p>
+            <w:pPr>
+              <w:spacing w:line="360" w:lineRule="auto"/>
+              <w:jc w:val="center"/>
+              <w:rPr>
+                <w:rFonts w:cs="Times New Roman"/>
+                <w:szCs w:val="24"/>
+              </w:rPr>
+            </w:pPr>
+            <w:r>
+              <w:rPr>
+                <w:rFonts w:cs="Times New Roman"/>
+                <w:szCs w:val="24"/>
+              </w:rPr>
+              <w:t>BCA - II</w:t>
+            </w:r>
+          </w:p>
+        </w:tc>
+      </w:tr>
+      <w:tr>
+        <w:tc>
+          <w:tcPr>
+            <w:tcW w:w="2765" w:type="dxa"/>
+          </w:tcPr>
+          <w:p>
+            <w:pPr>
+              <w:spacing w:line="360" w:lineRule="auto"/>
+              <w:jc w:val="center"/>
+              <w:rPr>
+                <w:rFonts w:cs="Times New Roman"/>
+                <w:szCs w:val="24"/>
+              </w:rPr>
+            </w:pPr>
+            <w:r>
+              <w:rPr>
+                <w:rFonts w:cs="Times New Roman"/>
+                <w:szCs w:val="24"/>
+              </w:rPr>
+              <w:t>Nobel Baral</w:t>
+            </w:r>
+          </w:p>
+        </w:tc>
+        <w:tc>
+          <w:tcPr>
+            <w:tcW w:w="2766" w:type="dxa"/>
+          </w:tcPr>
+          <w:p>
+            <w:pPr>
+              <w:spacing w:line="360" w:lineRule="auto"/>
+              <w:jc w:val="center"/>
+              <w:rPr>
+                <w:rFonts w:cs="Times New Roman"/>
+                <w:szCs w:val="24"/>
+              </w:rPr>
+            </w:pPr>
+            <w:r>
+              <w:rPr>
+                <w:rFonts w:cs="Times New Roman"/>
+                <w:szCs w:val="24"/>
+              </w:rPr>
+              <w:t>2023-1-53-0336</w:t>
+            </w:r>
+          </w:p>
+        </w:tc>
+        <w:tc>
+          <w:tcPr>
+            <w:tcW w:w="2766" w:type="dxa"/>
+          </w:tcPr>
+          <w:p>
+            <w:pPr>
+              <w:spacing w:line="360" w:lineRule="auto"/>
+              <w:jc w:val="center"/>
+              <w:rPr>
+                <w:rFonts w:cs="Times New Roman"/>
+                <w:szCs w:val="24"/>
+              </w:rPr>
+            </w:pPr>
+            <w:r>
+              <w:rPr>
+                <w:rFonts w:cs="Times New Roman"/>
+                <w:szCs w:val="24"/>
+              </w:rPr>
+              <w:t>BCA - II</w:t>
+            </w:r>
+          </w:p>
+        </w:tc>
+      </w:tr>
+      <w:tr>
+        <w:tc>
+          <w:tcPr>
+            <w:tcW w:w="2765" w:type="dxa"/>
+          </w:tcPr>
+          <w:p>
+            <w:pPr>
+              <w:spacing w:line="360" w:lineRule="auto"/>
+              <w:jc w:val="center"/>
+              <w:rPr>
+                <w:rFonts w:cs="Times New Roman"/>
+                <w:szCs w:val="24"/>
+              </w:rPr>
+            </w:pPr>
+            <w:r>
+              <w:rPr>
+                <w:rFonts w:cs="Times New Roman"/>
+                <w:szCs w:val="24"/>
+              </w:rPr>
+              <w:t>Sandesh Bastola</w:t>
+            </w:r>
+          </w:p>
+        </w:tc>
+        <w:tc>
+          <w:tcPr>
+            <w:tcW w:w="2766" w:type="dxa"/>
+          </w:tcPr>
+          <w:p>
+            <w:pPr>
+              <w:spacing w:line="360" w:lineRule="auto"/>
+              <w:jc w:val="center"/>
+              <w:rPr>
+                <w:rFonts w:cs="Times New Roman"/>
+                <w:szCs w:val="24"/>
+              </w:rPr>
+            </w:pPr>
+            <w:r>
+              <w:rPr>
+                <w:rFonts w:cs="Times New Roman"/>
+                <w:szCs w:val="24"/>
+              </w:rPr>
+              <w:t>2023-1-53-0343</w:t>
+            </w:r>
+          </w:p>
+        </w:tc>
+        <w:tc>
+          <w:tcPr>
+            <w:tcW w:w="2766" w:type="dxa"/>
+          </w:tcPr>
+          <w:p>
+            <w:pPr>
+              <w:spacing w:line="360" w:lineRule="auto"/>
+              <w:jc w:val="center"/>
+              <w:rPr>
+                <w:rFonts w:cs="Times New Roman"/>
+                <w:szCs w:val="24"/>
+              </w:rPr>
+            </w:pPr>
+            <w:r>
+              <w:rPr>
+                <w:rFonts w:cs="Times New Roman"/>
+                <w:szCs w:val="24"/>
+              </w:rPr>
+              <w:t>BCA - II</w:t>
+            </w:r>
+          </w:p>
+        </w:tc>
+      </w:tr>
+      <w:tr>
+        <w:tc>
+          <w:tcPr>
+            <w:tcW w:w="2765" w:type="dxa"/>
+          </w:tcPr>
+          <w:p>
+            <w:pPr>
+              <w:spacing w:line="360" w:lineRule="auto"/>
+              <w:jc w:val="center"/>
+              <w:rPr>
+                <w:rFonts w:cs="Times New Roman"/>
+                <w:szCs w:val="24"/>
+              </w:rPr>
+            </w:pPr>
+            <w:r>
+              <w:rPr>
+                <w:rFonts w:cs="Times New Roman"/>
+                <w:szCs w:val="24"/>
+              </w:rPr>
+              <w:t>Susil Neupane</w:t>
+            </w:r>
+          </w:p>
+        </w:tc>
+        <w:tc>
+          <w:tcPr>
+            <w:tcW w:w="2766" w:type="dxa"/>
+          </w:tcPr>
+          <w:p>
+            <w:pPr>
+              <w:spacing w:line="360" w:lineRule="auto"/>
+              <w:jc w:val="center"/>
+              <w:rPr>
+                <w:rFonts w:cs="Times New Roman"/>
+                <w:szCs w:val="24"/>
+              </w:rPr>
+            </w:pPr>
+            <w:r>
+              <w:rPr>
+                <w:rFonts w:cs="Times New Roman"/>
+                <w:szCs w:val="24"/>
+              </w:rPr>
+              <w:t>2023-1-53-0348</w:t>
+            </w:r>
+            <w:bookmarkStart w:id="0" w:name="_GoBack"/>
+            <w:bookmarkEnd w:id="0"/>
+          </w:p>
+        </w:tc>
+        <w:tc>
+          <w:tcPr>
+            <w:tcW w:w="2766" w:type="dxa"/>
+          </w:tcPr>
+          <w:p>
+            <w:pPr>
+              <w:spacing w:line="360" w:lineRule="auto"/>
+              <w:jc w:val="center"/>
+              <w:rPr>
+                <w:rFonts w:cs="Times New Roman"/>
+                <w:szCs w:val="24"/>
+              </w:rPr>
+            </w:pPr>
+            <w:r>
+              <w:rPr>
+                <w:rFonts w:cs="Times New Roman"/>
+                <w:szCs w:val="24"/>
+              </w:rPr>
+              <w:t>BCA - II</w:t>
+            </w:r>
+          </w:p>
+        </w:tc>
+      </w:tr>
+    </w:tbl>
     <w:p>
       <w:pPr>
         <w:spacing w:after="0" w:line="360" w:lineRule="auto"/>
-        <w:jc w:val="center"/>
+        <w:ind w:left="2880" w:firstLine="720"/>
         <w:rPr>
           <w:rFonts w:cs="Times New Roman"/>
           <w:szCs w:val="24"/>
         </w:rPr>
       </w:pPr>
-      <w:proofErr w:type="spellStart"/>
-      <w:r>
-        <w:rPr>
-          <w:rFonts w:cs="Times New Roman"/>
-          <w:szCs w:val="24"/>
-        </w:rPr>
-        <w:t>Deven</w:t>
-      </w:r>
-      <w:proofErr w:type="spellEnd"/>
-      <w:r>
-        <w:rPr>
-          <w:rFonts w:cs="Times New Roman"/>
-          <w:szCs w:val="24"/>
-        </w:rPr>
-        <w:t xml:space="preserve"> Shrestha</w:t>
-      </w:r>
     </w:p>
     <w:p>
       <w:pPr>
         <w:spacing w:after="0" w:line="360" w:lineRule="auto"/>
-        <w:jc w:val="center"/>
-        <w:rPr>
-          <w:rFonts w:cs="Times New Roman"/>
-          <w:szCs w:val="24"/>
-        </w:rPr>
-      </w:pPr>
-      <w:proofErr w:type="spellStart"/>
-      <w:r>
-        <w:rPr>
-          <w:rFonts w:cs="Times New Roman"/>
-          <w:szCs w:val="24"/>
-        </w:rPr>
-        <w:t>Sandesh</w:t>
-      </w:r>
-      <w:proofErr w:type="spellEnd"/>
-      <w:r>
-        <w:rPr>
-          <w:rFonts w:cs="Times New Roman"/>
-          <w:szCs w:val="24"/>
-        </w:rPr>
-        <w:t xml:space="preserve"> </w:t>
-      </w:r>
-      <w:proofErr w:type="spellStart"/>
-      <w:r>
-        <w:rPr>
-          <w:rFonts w:cs="Times New Roman"/>
-          <w:szCs w:val="24"/>
-        </w:rPr>
-        <w:t>Bastola</w:t>
-      </w:r>
-      <w:proofErr w:type="spellEnd"/>
-    </w:p>
-    <w:p>
-      <w:pPr>
-        <w:spacing w:after="0" w:line="360" w:lineRule="auto"/>
-        <w:jc w:val="center"/>
-        <w:rPr>
-          <w:rFonts w:cs="Times New Roman"/>
-          <w:szCs w:val="24"/>
-        </w:rPr>
-      </w:pPr>
-      <w:r>
-        <w:rPr>
-          <w:rFonts w:cs="Times New Roman"/>
-          <w:szCs w:val="24"/>
-        </w:rPr>
-        <w:t xml:space="preserve">Nobel </w:t>
-      </w:r>
-      <w:proofErr w:type="spellStart"/>
-      <w:r>
-        <w:rPr>
-          <w:rFonts w:cs="Times New Roman"/>
-          <w:szCs w:val="24"/>
-        </w:rPr>
-        <w:t>Baral</w:t>
-      </w:r>
-      <w:proofErr w:type="spellEnd"/>
-    </w:p>
-    <w:p>
-      <w:pPr>
-        <w:spacing w:after="0" w:line="360" w:lineRule="auto"/>
-        <w:jc w:val="center"/>
-        <w:rPr>
-          <w:rFonts w:cs="Times New Roman"/>
-          <w:szCs w:val="24"/>
-        </w:rPr>
-      </w:pPr>
-      <w:proofErr w:type="spellStart"/>
-      <w:r>
-        <w:rPr>
-          <w:rFonts w:cs="Times New Roman"/>
-          <w:szCs w:val="24"/>
-        </w:rPr>
-        <w:t>Susil</w:t>
-      </w:r>
-      <w:proofErr w:type="spellEnd"/>
-      <w:r>
-        <w:rPr>
-          <w:rFonts w:cs="Times New Roman"/>
-          <w:szCs w:val="24"/>
-        </w:rPr>
-        <w:t xml:space="preserve"> </w:t>
-      </w:r>
-      <w:proofErr w:type="spellStart"/>
-      <w:r>
-        <w:rPr>
-          <w:rFonts w:cs="Times New Roman"/>
-          <w:szCs w:val="24"/>
-        </w:rPr>
-        <w:t>Neupane</w:t>
-      </w:r>
-      <w:proofErr w:type="spellEnd"/>
-    </w:p>
-    <w:p>
-      <w:pPr>
-        <w:spacing w:after="0" w:line="360" w:lineRule="auto"/>
-        <w:jc w:val="center"/>
-        <w:rPr>
-          <w:rFonts w:cs="Times New Roman"/>
-          <w:szCs w:val="24"/>
-        </w:rPr>
-      </w:pPr>
-      <w:r>
-        <w:rPr>
-          <w:rFonts w:cs="Times New Roman"/>
-          <w:szCs w:val="24"/>
-        </w:rPr>
-        <w:t>BCA, II</w:t>
-      </w:r>
-    </w:p>
-    <w:p>
-      <w:pPr>
-        <w:spacing w:after="0" w:line="360" w:lineRule="auto"/>
-        <w:jc w:val="center"/>
+        <w:ind w:left="2880" w:firstLine="720"/>
         <w:sectPr>
           <w:headerReference w:type="default" r:id="rId9"/>
           <w:pgSz w:w="11907" w:h="16839" w:code="9"/>
@@ -558,14 +713,7 @@
           <w:rFonts w:cs="Times New Roman"/>
           <w:szCs w:val="24"/>
         </w:rPr>
-        <w:br/>
-      </w:r>
-      <w:r>
-        <w:rPr>
-          <w:rFonts w:cs="Times New Roman"/>
-          <w:szCs w:val="24"/>
-        </w:rPr>
-        <w:t>May 2</w:t>
+        <w:t>May 3</w:t>
       </w:r>
       <w:r>
         <w:rPr>
@@ -584,8 +732,8 @@
         <w:spacing w:before="0" w:line="360" w:lineRule="auto"/>
         <w:jc w:val="center"/>
       </w:pPr>
-      <w:bookmarkStart w:id="0" w:name="_Toc165057827"/>
-      <w:bookmarkStart w:id="1" w:name="_Toc165534672"/>
+      <w:bookmarkStart w:id="1" w:name="_Toc165057827"/>
+      <w:bookmarkStart w:id="2" w:name="_Toc165534672"/>
       <w:r>
         <w:lastRenderedPageBreak/>
         <w:t>Project</w:t>
@@ -593,8 +741,8 @@
       <w:r>
         <w:t xml:space="preserve"> Summary</w:t>
       </w:r>
-      <w:bookmarkEnd w:id="0"/>
       <w:bookmarkEnd w:id="1"/>
+      <w:bookmarkEnd w:id="2"/>
     </w:p>
     <w:p>
       <w:pPr>
@@ -626,15 +774,7 @@
         <w:t xml:space="preserve"> disease, age, sex, severity and prescribed medicine</w:t>
       </w:r>
       <w:r>
-        <w:t xml:space="preserve"> and the program will automatically assign the patient with </w:t>
-      </w:r>
-      <w:proofErr w:type="gramStart"/>
-      <w:r>
-        <w:t>an</w:t>
-      </w:r>
-      <w:proofErr w:type="gramEnd"/>
-      <w:r>
-        <w:t xml:space="preserve"> unique code which can later be used to easily identify a specific user easily within our program. You can also search for an already existing patient using their patient code or general information to either update their data, show their data or remove them from the “ongoing treatment” section and move them to “treated</w:t>
+        <w:t xml:space="preserve"> and the program will automatically assign the patient with an unique code which can later be used to easily identify a specific user easily within our program. You can also search for an already existing patient using their patient code or general information to either update their data, show their data or remove them from the “ongoing treatment” section and move them to “treated</w:t>
       </w:r>
       <w:r>
         <w:t>”</w:t>
@@ -690,12 +830,12 @@
         <w:spacing w:before="0" w:line="360" w:lineRule="auto"/>
         <w:jc w:val="center"/>
       </w:pPr>
-      <w:bookmarkStart w:id="2" w:name="_Toc165534673"/>
+      <w:bookmarkStart w:id="3" w:name="_Toc165534673"/>
       <w:r>
         <w:lastRenderedPageBreak/>
         <w:t>Table of Contents</w:t>
       </w:r>
-      <w:bookmarkEnd w:id="2"/>
+      <w:bookmarkEnd w:id="3"/>
     </w:p>
     <w:sdt>
       <w:sdtPr>
@@ -806,77 +946,6 @@
               <w:sz w:val="22"/>
             </w:rPr>
           </w:pPr>
-          <w:hyperlink w:anchor="_Toc165534673" w:history="1">
-            <w:r>
-              <w:rPr>
-                <w:rStyle w:val="Hyperlink"/>
-                <w:noProof/>
-              </w:rPr>
-              <w:t>Table of Contents</w:t>
-            </w:r>
-            <w:r>
-              <w:rPr>
-                <w:noProof/>
-                <w:webHidden/>
-              </w:rPr>
-              <w:tab/>
-            </w:r>
-            <w:r>
-              <w:rPr>
-                <w:noProof/>
-                <w:webHidden/>
-              </w:rPr>
-              <w:fldChar w:fldCharType="begin"/>
-            </w:r>
-            <w:r>
-              <w:rPr>
-                <w:noProof/>
-                <w:webHidden/>
-              </w:rPr>
-              <w:instrText xml:space="preserve"> PAGEREF _Toc165534673 \h </w:instrText>
-            </w:r>
-            <w:r>
-              <w:rPr>
-                <w:noProof/>
-                <w:webHidden/>
-              </w:rPr>
-            </w:r>
-            <w:r>
-              <w:rPr>
-                <w:noProof/>
-                <w:webHidden/>
-              </w:rPr>
-              <w:fldChar w:fldCharType="separate"/>
-            </w:r>
-            <w:r>
-              <w:rPr>
-                <w:noProof/>
-                <w:webHidden/>
-              </w:rPr>
-              <w:t>iii</w:t>
-            </w:r>
-            <w:r>
-              <w:rPr>
-                <w:noProof/>
-                <w:webHidden/>
-              </w:rPr>
-              <w:fldChar w:fldCharType="end"/>
-            </w:r>
-          </w:hyperlink>
-        </w:p>
-        <w:p>
-          <w:pPr>
-            <w:pStyle w:val="TOC1"/>
-            <w:tabs>
-              <w:tab w:val="right" w:leader="dot" w:pos="8297"/>
-            </w:tabs>
-            <w:spacing w:line="360" w:lineRule="auto"/>
-            <w:rPr>
-              <w:rFonts w:asciiTheme="minorHAnsi" w:eastAsiaTheme="minorEastAsia" w:hAnsiTheme="minorHAnsi"/>
-              <w:noProof/>
-              <w:sz w:val="22"/>
-            </w:rPr>
-          </w:pPr>
           <w:hyperlink w:anchor="_Toc165534674" w:history="1">
             <w:r>
               <w:rPr>
@@ -1828,12 +1897,12 @@
         <w:spacing w:before="0" w:line="360" w:lineRule="auto"/>
         <w:jc w:val="center"/>
       </w:pPr>
-      <w:bookmarkStart w:id="3" w:name="_Toc165534674"/>
+      <w:bookmarkStart w:id="4" w:name="_Toc165534674"/>
       <w:r>
         <w:lastRenderedPageBreak/>
         <w:t>List of Figures</w:t>
       </w:r>
-      <w:bookmarkEnd w:id="3"/>
+      <w:bookmarkEnd w:id="4"/>
     </w:p>
     <w:p>
       <w:pPr>
@@ -2292,12 +2361,12 @@
         <w:spacing w:before="0" w:line="360" w:lineRule="auto"/>
         <w:jc w:val="center"/>
       </w:pPr>
-      <w:bookmarkStart w:id="4" w:name="_Toc165534675"/>
+      <w:bookmarkStart w:id="5" w:name="_Toc165534675"/>
       <w:r>
         <w:lastRenderedPageBreak/>
         <w:t>List of Abbreviation</w:t>
       </w:r>
-      <w:bookmarkEnd w:id="4"/>
+      <w:bookmarkEnd w:id="5"/>
     </w:p>
     <w:p>
       <w:pPr>
@@ -2384,12 +2453,12 @@
         </w:numPr>
         <w:spacing w:before="0" w:line="360" w:lineRule="auto"/>
       </w:pPr>
-      <w:bookmarkStart w:id="5" w:name="_Toc165534676"/>
+      <w:bookmarkStart w:id="6" w:name="_Toc165534676"/>
       <w:r>
         <w:lastRenderedPageBreak/>
         <w:t>Introduction</w:t>
       </w:r>
-      <w:bookmarkEnd w:id="5"/>
+      <w:bookmarkEnd w:id="6"/>
     </w:p>
     <w:p>
       <w:pPr>
@@ -2397,12 +2466,7 @@
         <w:jc w:val="both"/>
       </w:pPr>
       <w:r>
-        <w:t>Patient Record System provides an easy to use and efficient interface to perform various tasks related to patient’s data which are to be stored in a computer system. Our p</w:t>
-      </w:r>
-      <w:bookmarkStart w:id="6" w:name="_GoBack"/>
-      <w:bookmarkEnd w:id="6"/>
-      <w:r>
-        <w:t>rogram aims to make hospital system more advanced and save time and resources of a hospital, which can be used to focus on more important and crucial tasks inside a hospital such as tending to a needy patient. This progra</w:t>
+        <w:t>Patient Record System provides an easy to use and efficient interface to perform various tasks related to patient’s data which are to be stored in a computer system. Our program aims to make hospital system more advanced and save time and resources of a hospital, which can be used to focus on more important and crucial tasks inside a hospital such as tending to a needy patient. This progra</w:t>
       </w:r>
       <w:r>
         <w:t>m will be writt</w:t>
@@ -2441,15 +2505,7 @@
         <w:t>”</w:t>
       </w:r>
       <w:r>
-        <w:t xml:space="preserve"> is chosen, then the user will be provided an interface where they can update the parts of data they will like to, when the user chooses move, then they will be presented with the option to either move the patient to “cured” or “transferred” section. “</w:t>
-      </w:r>
-      <w:proofErr w:type="gramStart"/>
-      <w:r>
-        <w:t>cured</w:t>
-      </w:r>
-      <w:proofErr w:type="gramEnd"/>
-      <w:r>
-        <w:t>” option is to be chosen, when the patient has fully recovered and can be discharged from the hospital safely, while “transferred” section is to be chosen when the patient has been transferred to another hospital and are still undergoing treatment</w:t>
+        <w:t xml:space="preserve"> is chosen, then the user will be provided an interface where they can update the parts of data they will like to, when the user chooses move, then they will be presented with the option to either move the patient to “cured” or “transferred” section. “cured” option is to be chosen, when the patient has fully recovered and can be discharged from the hospital safely, while “transferred” section is to be chosen when the patient has been transferred to another hospital and are still undergoing treatment</w:t>
       </w:r>
       <w:r>
         <w:t xml:space="preserve"> over there. On the other hand, when “remove” is chosen, then the patient’s data is removed from the system and is no longer stored. Moreover, this system also facilitate the situation when the patients who have been to the hospital before have returned with newer diseases. When they have returned the system asks for their code which they got when they were staying in the hospital before and checks if it is valid. If it is, then the program provides and interface to update their required information which might have changed over</w:t>
@@ -2492,34 +2548,7 @@
         <w:jc w:val="both"/>
       </w:pPr>
       <w:r>
-        <w:t>A lot of peo</w:t>
-      </w:r>
-      <w:r>
-        <w:t xml:space="preserve">ple come in a hospital to get checked and cure their diseases. Of course, the hospital can manage the patient’s data in a traditional </w:t>
-      </w:r>
-      <w:r>
-        <w:t>system using paper</w:t>
-      </w:r>
-      <w:r>
-        <w:t xml:space="preserve"> files</w:t>
-      </w:r>
-      <w:r>
-        <w:t xml:space="preserve"> but that way is more risky and time consuming. Papers are prone to damage through fire, water and other components and can easily be destroyed. In addition to that searching through different files just to update one patient’s information can be a time consuming process. </w:t>
-      </w:r>
-      <w:r>
-        <w:t xml:space="preserve">Furthermore some files can be lost and cause massive problem to both the patient and the hospital. </w:t>
-      </w:r>
-      <w:r>
-        <w:t>We made this program, so that the hospital</w:t>
-      </w:r>
-      <w:r>
-        <w:t>s</w:t>
-      </w:r>
-      <w:r>
-        <w:t xml:space="preserve"> won’t have to worry about the files being lost</w:t>
-      </w:r>
-      <w:r>
-        <w:t xml:space="preserve"> or damaged from various reason. In addition to that, we hope that the time saved from the usage of this program while performing addition, modification, removal and transfer of patient and their data will cause the improved productivity and lead to further technological advancements in the hospital.</w:t>
+        <w:t>Many hospitals store their patient’s data in physical files which are very prone to damage from fire and water. In addition to that, those files take a very long time to search through and the quality of those files can degrade overtime. This program will solve such issue by providing an interface to store patient’s data digitally. So, the hospitals which implement our program will not have to worry about managing the files and can easily access, view, modify, move and remove data easily and efficiently.</w:t>
       </w:r>
     </w:p>
     <w:p>
@@ -2577,13 +2606,7 @@
         <w:spacing w:after="0" w:line="360" w:lineRule="auto"/>
       </w:pPr>
       <w:r>
-        <w:t>Save time and resource</w:t>
-      </w:r>
-      <w:r>
-        <w:t>s</w:t>
-      </w:r>
-      <w:r>
-        <w:t xml:space="preserve"> of a hospital</w:t>
+        <w:t>To save patient’s data digitally</w:t>
       </w:r>
     </w:p>
     <w:p>
@@ -2646,15 +2669,7 @@
         <w:jc w:val="both"/>
       </w:pPr>
       <w:r>
-        <w:t xml:space="preserve">All members of our group will create a </w:t>
-      </w:r>
-      <w:proofErr w:type="spellStart"/>
-      <w:r>
-        <w:t>github</w:t>
-      </w:r>
-      <w:proofErr w:type="spellEnd"/>
-      <w:r>
-        <w:t xml:space="preserve"> account and commit all their contributions in a repo n</w:t>
+        <w:t>All members of our group will create a github account and commit all their contributions in a repo n</w:t>
       </w:r>
       <w:r>
         <w:t>amed Patient-Record-System-in-C</w:t>
@@ -2771,13 +2786,8 @@
         <w:t xml:space="preserve"> to update, view,</w:t>
       </w:r>
       <w:r>
-        <w:t xml:space="preserve"> </w:t>
-      </w:r>
-      <w:proofErr w:type="gramStart"/>
-      <w:r>
-        <w:t>move</w:t>
-      </w:r>
-      <w:proofErr w:type="gramEnd"/>
+        <w:t xml:space="preserve"> move</w:t>
+      </w:r>
       <w:r>
         <w:t xml:space="preserve"> or remove</w:t>
       </w:r>
@@ -3596,51 +3606,25 @@
       <w:r>
         <w:t xml:space="preserve">Figure </w:t>
       </w:r>
-      <w:r>
-        <w:fldChar w:fldCharType="begin"/>
-      </w:r>
-      <w:r>
-        <w:instrText xml:space="preserve"> STYLEREF 2 \s </w:instrText>
-      </w:r>
-      <w:r>
-        <w:fldChar w:fldCharType="separate"/>
-      </w:r>
-      <w:r>
-        <w:rPr>
-          <w:noProof/>
-        </w:rPr>
-        <w:t>4.2</w:t>
-      </w:r>
-      <w:r>
-        <w:rPr>
-          <w:noProof/>
-        </w:rPr>
-        <w:fldChar w:fldCharType="end"/>
-      </w:r>
+      <w:fldSimple w:instr=" STYLEREF 2 \s ">
+        <w:r>
+          <w:rPr>
+            <w:noProof/>
+          </w:rPr>
+          <w:t>4.2</w:t>
+        </w:r>
+      </w:fldSimple>
       <w:r>
         <w:t>.</w:t>
       </w:r>
-      <w:r>
-        <w:fldChar w:fldCharType="begin"/>
-      </w:r>
-      <w:r>
-        <w:instrText xml:space="preserve"> SEQ Figure \* ARABIC \s 2 </w:instrText>
-      </w:r>
-      <w:r>
-        <w:fldChar w:fldCharType="separate"/>
-      </w:r>
-      <w:r>
-        <w:rPr>
-          <w:noProof/>
-        </w:rPr>
-        <w:t>2</w:t>
-      </w:r>
-      <w:r>
-        <w:rPr>
-          <w:noProof/>
-        </w:rPr>
-        <w:fldChar w:fldCharType="end"/>
-      </w:r>
+      <w:fldSimple w:instr=" SEQ Figure \* ARABIC \s 2 ">
+        <w:r>
+          <w:rPr>
+            <w:noProof/>
+          </w:rPr>
+          <w:t>2</w:t>
+        </w:r>
+      </w:fldSimple>
       <w:r>
         <w:t xml:space="preserve"> </w:t>
       </w:r>
@@ -3757,51 +3741,25 @@
       <w:r>
         <w:t xml:space="preserve">Figure </w:t>
       </w:r>
-      <w:r>
-        <w:fldChar w:fldCharType="begin"/>
-      </w:r>
-      <w:r>
-        <w:instrText xml:space="preserve"> STYLEREF 2 \s </w:instrText>
-      </w:r>
-      <w:r>
-        <w:fldChar w:fldCharType="separate"/>
-      </w:r>
-      <w:r>
-        <w:rPr>
-          <w:noProof/>
-        </w:rPr>
-        <w:t>4.3</w:t>
-      </w:r>
-      <w:r>
-        <w:rPr>
-          <w:noProof/>
-        </w:rPr>
-        <w:fldChar w:fldCharType="end"/>
-      </w:r>
+      <w:fldSimple w:instr=" STYLEREF 2 \s ">
+        <w:r>
+          <w:rPr>
+            <w:noProof/>
+          </w:rPr>
+          <w:t>4.3</w:t>
+        </w:r>
+      </w:fldSimple>
       <w:r>
         <w:t>.</w:t>
       </w:r>
-      <w:r>
-        <w:fldChar w:fldCharType="begin"/>
-      </w:r>
-      <w:r>
-        <w:instrText xml:space="preserve"> SEQ Figure \* ARABIC \s 2 </w:instrText>
-      </w:r>
-      <w:r>
-        <w:fldChar w:fldCharType="separate"/>
-      </w:r>
-      <w:r>
-        <w:rPr>
-          <w:noProof/>
-        </w:rPr>
-        <w:t>1</w:t>
-      </w:r>
-      <w:r>
-        <w:rPr>
-          <w:noProof/>
-        </w:rPr>
-        <w:fldChar w:fldCharType="end"/>
-      </w:r>
+      <w:fldSimple w:instr=" SEQ Figure \* ARABIC \s 2 ">
+        <w:r>
+          <w:rPr>
+            <w:noProof/>
+          </w:rPr>
+          <w:t>1</w:t>
+        </w:r>
+      </w:fldSimple>
       <w:r>
         <w:t xml:space="preserve"> </w:t>
       </w:r>
@@ -3891,51 +3849,25 @@
       <w:r>
         <w:t xml:space="preserve">Figure </w:t>
       </w:r>
-      <w:r>
-        <w:fldChar w:fldCharType="begin"/>
-      </w:r>
-      <w:r>
-        <w:instrText xml:space="preserve"> STYLEREF 2 \s </w:instrText>
-      </w:r>
-      <w:r>
-        <w:fldChar w:fldCharType="separate"/>
-      </w:r>
-      <w:r>
-        <w:rPr>
-          <w:noProof/>
-        </w:rPr>
-        <w:t>4.3</w:t>
-      </w:r>
-      <w:r>
-        <w:rPr>
-          <w:noProof/>
-        </w:rPr>
-        <w:fldChar w:fldCharType="end"/>
-      </w:r>
+      <w:fldSimple w:instr=" STYLEREF 2 \s ">
+        <w:r>
+          <w:rPr>
+            <w:noProof/>
+          </w:rPr>
+          <w:t>4.3</w:t>
+        </w:r>
+      </w:fldSimple>
       <w:r>
         <w:t>.</w:t>
       </w:r>
-      <w:r>
-        <w:fldChar w:fldCharType="begin"/>
-      </w:r>
-      <w:r>
-        <w:instrText xml:space="preserve"> SEQ Figure \* ARABIC \s 2 </w:instrText>
-      </w:r>
-      <w:r>
-        <w:fldChar w:fldCharType="separate"/>
-      </w:r>
-      <w:r>
-        <w:rPr>
-          <w:noProof/>
-        </w:rPr>
-        <w:t>2</w:t>
-      </w:r>
-      <w:r>
-        <w:rPr>
-          <w:noProof/>
-        </w:rPr>
-        <w:fldChar w:fldCharType="end"/>
-      </w:r>
+      <w:fldSimple w:instr=" SEQ Figure \* ARABIC \s 2 ">
+        <w:r>
+          <w:rPr>
+            <w:noProof/>
+          </w:rPr>
+          <w:t>2</w:t>
+        </w:r>
+      </w:fldSimple>
       <w:r>
         <w:t xml:space="preserve"> </w:t>
       </w:r>
@@ -4025,54 +3957,25 @@
       <w:r>
         <w:t xml:space="preserve">Figure </w:t>
       </w:r>
-      <w:r>
-        <w:fldChar w:fldCharType="begin"/>
-      </w:r>
-      <w:r>
-        <w:instrText xml:space="preserve"> STYLEREF 2 \s </w:instrText>
-      </w:r>
-      <w:r>
-        <w:fldChar w:fldCharType="separate"/>
-      </w:r>
-      <w:r>
-        <w:rPr>
-          <w:noProof/>
-        </w:rPr>
-        <w:t>4.3</w:t>
-      </w:r>
-      <w:r>
-        <w:rPr>
-          <w:noProof/>
-        </w:rPr>
-        <w:fldChar w:fldCharType="end"/>
-      </w:r>
+      <w:fldSimple w:instr=" STYLEREF 2 \s ">
+        <w:r>
+          <w:rPr>
+            <w:noProof/>
+          </w:rPr>
+          <w:t>4.3</w:t>
+        </w:r>
+      </w:fldSimple>
       <w:r>
         <w:t>.</w:t>
       </w:r>
-      <w:r>
-        <w:fldChar w:fldCharType="begin"/>
-      </w:r>
-      <w:r>
-        <w:instrText xml:space="preserve"> SEQ Figure \</w:instrText>
-      </w:r>
-      <w:r>
-        <w:instrText xml:space="preserve">* ARABIC \s 2 </w:instrText>
-      </w:r>
-      <w:r>
-        <w:fldChar w:fldCharType="separate"/>
-      </w:r>
-      <w:r>
-        <w:rPr>
-          <w:noProof/>
-        </w:rPr>
-        <w:t>3</w:t>
-      </w:r>
-      <w:r>
-        <w:rPr>
-          <w:noProof/>
-        </w:rPr>
-        <w:fldChar w:fldCharType="end"/>
-      </w:r>
+      <w:fldSimple w:instr=" SEQ Figure \* ARABIC \s 2 ">
+        <w:r>
+          <w:rPr>
+            <w:noProof/>
+          </w:rPr>
+          <w:t>3</w:t>
+        </w:r>
+      </w:fldSimple>
       <w:r>
         <w:t xml:space="preserve"> </w:t>
       </w:r>
@@ -4106,14 +4009,9 @@
       <w:bookmarkStart w:id="18" w:name="_Toc165534683"/>
       <w:r>
         <w:lastRenderedPageBreak/>
-        <w:t xml:space="preserve">Project Gantt </w:t>
-      </w:r>
-      <w:proofErr w:type="gramStart"/>
-      <w:r>
-        <w:t>Chart</w:t>
+        <w:t>Project Gantt Chart</w:t>
       </w:r>
       <w:bookmarkEnd w:id="18"/>
-      <w:proofErr w:type="gramEnd"/>
     </w:p>
     <w:p>
       <w:pPr>
@@ -4189,21 +4087,7 @@
         <w:rPr>
           <w:color w:val="000000" w:themeColor="text1"/>
         </w:rPr>
-        <w:t xml:space="preserve"> - Project Gantt </w:t>
-      </w:r>
-      <w:proofErr w:type="gramStart"/>
-      <w:r>
-        <w:rPr>
-          <w:color w:val="000000" w:themeColor="text1"/>
-        </w:rPr>
-        <w:t>Chart</w:t>
-      </w:r>
-      <w:proofErr w:type="gramEnd"/>
-      <w:r>
-        <w:rPr>
-          <w:color w:val="000000" w:themeColor="text1"/>
-        </w:rPr>
-        <w:t xml:space="preserve"> for PRS</w:t>
+        <w:t xml:space="preserve"> - Project Gantt Chart for PRS</w:t>
       </w:r>
       <w:bookmarkEnd w:id="19"/>
     </w:p>
@@ -6460,11 +6344,11 @@
         </c:dLbls>
         <c:gapWidth val="150"/>
         <c:overlap val="100"/>
-        <c:axId val="-1031964032"/>
-        <c:axId val="-1031965664"/>
+        <c:axId val="-92844400"/>
+        <c:axId val="-92842768"/>
       </c:barChart>
       <c:catAx>
-        <c:axId val="-1031964032"/>
+        <c:axId val="-92844400"/>
         <c:scaling>
           <c:orientation val="maxMin"/>
         </c:scaling>
@@ -6504,7 +6388,7 @@
             <a:endParaRPr lang="en-US"/>
           </a:p>
         </c:txPr>
-        <c:crossAx val="-1031965664"/>
+        <c:crossAx val="-92842768"/>
         <c:crosses val="autoZero"/>
         <c:auto val="1"/>
         <c:lblAlgn val="ctr"/>
@@ -6512,7 +6396,7 @@
         <c:noMultiLvlLbl val="0"/>
       </c:catAx>
       <c:valAx>
-        <c:axId val="-1031965664"/>
+        <c:axId val="-92842768"/>
         <c:scaling>
           <c:orientation val="minMax"/>
           <c:max val="45464"/>
@@ -6562,7 +6446,7 @@
             <a:endParaRPr lang="en-US"/>
           </a:p>
         </c:txPr>
-        <c:crossAx val="-1031964032"/>
+        <c:crossAx val="-92844400"/>
         <c:crosses val="autoZero"/>
         <c:crossBetween val="between"/>
       </c:valAx>
@@ -7497,7 +7381,7 @@
 </file>
 
 <file path=customXml/itemProps1.xml><?xml version="1.0" encoding="utf-8"?>
-<ds:datastoreItem xmlns:ds="http://schemas.openxmlformats.org/officeDocument/2006/customXml" ds:itemID="{6AE231FA-0C78-47A8-84F1-4C4A74EEF94A}">
+<ds:datastoreItem xmlns:ds="http://schemas.openxmlformats.org/officeDocument/2006/customXml" ds:itemID="{4E0391B8-7274-4E78-9B52-94E9603346A5}">
   <ds:schemaRefs>
     <ds:schemaRef ds:uri="http://schemas.openxmlformats.org/officeDocument/2006/bibliography"/>
   </ds:schemaRefs>

</xml_diff>